<commit_message>
hoàn tất báo cáo
</commit_message>
<xml_diff>
--- a/DacTaYeuCauQuanLyPhongMachTu.docx
+++ b/DacTaYeuCauQuanLyPhongMachTu.docx
@@ -44,6 +44,12 @@
           <w:lang w:val="en-US"/>
         </w:rPr>
       </w:pPr>
+      <w:r>
+        <w:rPr>
+          <w:lang w:val="en-US"/>
+        </w:rPr>
+        <w:t>Phát triển ứng dụng web quản lý phòng mạch theo nhu cầu sử dụng của bác sĩ, y tá, bệnh nhân có vai trò trong hệ thống phòng mạch.</w:t>
+      </w:r>
     </w:p>
     <w:p>
       <w:pPr>
@@ -119,8 +125,2585 @@
         <w:rPr>
           <w:lang w:val="en-US"/>
         </w:rPr>
-        <w:t>Các ký hiệu dùng để vẽ</w:t>
-      </w:r>
+        <w:t>Các ký hiệ</w:t>
+      </w:r>
+      <w:r>
+        <w:rPr>
+          <w:lang w:val="en-US"/>
+        </w:rPr>
+        <w:t xml:space="preserve">u dùng để vẽ, đặc tả tả các Use case và các sơ đồ </w:t>
+      </w:r>
+      <w:r>
+        <w:rPr>
+          <w:lang w:val="en-US"/>
+        </w:rPr>
+        <w:t>dùng để mô hình hóa hệ thống</w:t>
+      </w:r>
+    </w:p>
+    <w:p>
+      <w:pPr>
+        <w:rPr>
+          <w:lang w:val="en-US"/>
+        </w:rPr>
+      </w:pPr>
+      <w:r>
+        <w:rPr>
+          <w:lang w:val="en-US"/>
+        </w:rPr>
+        <w:t xml:space="preserve">Lược đồ Use Case </w:t>
+      </w:r>
+    </w:p>
+    <w:tbl>
+      <w:tblPr>
+        <w:tblStyle w:val="TableGrid"/>
+        <w:tblW w:w="0" w:type="auto"/>
+        <w:tblLook w:val="04A0" w:firstRow="1" w:lastRow="0" w:firstColumn="1" w:lastColumn="0" w:noHBand="0" w:noVBand="1"/>
+      </w:tblPr>
+      <w:tblGrid>
+        <w:gridCol w:w="4675"/>
+        <w:gridCol w:w="4675"/>
+      </w:tblGrid>
+      <w:tr>
+        <w:tc>
+          <w:tcPr>
+            <w:tcW w:w="4675" w:type="dxa"/>
+          </w:tcPr>
+          <w:p>
+            <w:pPr>
+              <w:jc w:val="center"/>
+              <w:rPr>
+                <w:lang w:val="en-US"/>
+              </w:rPr>
+            </w:pPr>
+            <w:r>
+              <w:rPr>
+                <w:lang w:val="en-US"/>
+              </w:rPr>
+              <w:drawing>
+                <wp:inline distT="0" distB="0" distL="0" distR="0" wp14:anchorId="41E61D05" wp14:editId="39CB02B8">
+                  <wp:extent cx="734786" cy="905171"/>
+                  <wp:effectExtent l="0" t="0" r="8255" b="9525"/>
+                  <wp:docPr id="8" name="Picture 8"/>
+                  <wp:cNvGraphicFramePr>
+                    <a:graphicFrameLocks xmlns:a="http://schemas.openxmlformats.org/drawingml/2006/main" noChangeAspect="1"/>
+                  </wp:cNvGraphicFramePr>
+                  <a:graphic xmlns:a="http://schemas.openxmlformats.org/drawingml/2006/main">
+                    <a:graphicData uri="http://schemas.openxmlformats.org/drawingml/2006/picture">
+                      <pic:pic xmlns:pic="http://schemas.openxmlformats.org/drawingml/2006/picture">
+                        <pic:nvPicPr>
+                          <pic:cNvPr id="1" name=""/>
+                          <pic:cNvPicPr/>
+                        </pic:nvPicPr>
+                        <pic:blipFill>
+                          <a:blip r:embed="rId8"/>
+                          <a:stretch>
+                            <a:fillRect/>
+                          </a:stretch>
+                        </pic:blipFill>
+                        <pic:spPr>
+                          <a:xfrm>
+                            <a:off x="0" y="0"/>
+                            <a:ext cx="747964" cy="921405"/>
+                          </a:xfrm>
+                          <a:prstGeom prst="rect">
+                            <a:avLst/>
+                          </a:prstGeom>
+                        </pic:spPr>
+                      </pic:pic>
+                    </a:graphicData>
+                  </a:graphic>
+                </wp:inline>
+              </w:drawing>
+            </w:r>
+          </w:p>
+        </w:tc>
+        <w:tc>
+          <w:tcPr>
+            <w:tcW w:w="4675" w:type="dxa"/>
+          </w:tcPr>
+          <w:p>
+            <w:pPr>
+              <w:jc w:val="center"/>
+              <w:rPr>
+                <w:lang w:val="en-US"/>
+              </w:rPr>
+            </w:pPr>
+          </w:p>
+          <w:p>
+            <w:pPr>
+              <w:jc w:val="center"/>
+              <w:rPr>
+                <w:lang w:val="en-US"/>
+              </w:rPr>
+            </w:pPr>
+            <w:r>
+              <w:rPr>
+                <w:lang w:val="en-US"/>
+              </w:rPr>
+              <w:t>Actor</w:t>
+            </w:r>
+          </w:p>
+        </w:tc>
+      </w:tr>
+      <w:tr>
+        <w:tc>
+          <w:tcPr>
+            <w:tcW w:w="4675" w:type="dxa"/>
+          </w:tcPr>
+          <w:p>
+            <w:pPr>
+              <w:jc w:val="center"/>
+              <w:rPr>
+                <w:lang w:val="en-US"/>
+              </w:rPr>
+            </w:pPr>
+            <w:r>
+              <w:rPr>
+                <w:lang w:val="en-US"/>
+              </w:rPr>
+              <w:drawing>
+                <wp:inline distT="0" distB="0" distL="0" distR="0" wp14:anchorId="25FAFF3A" wp14:editId="051C1D99">
+                  <wp:extent cx="1213757" cy="633475"/>
+                  <wp:effectExtent l="0" t="0" r="5715" b="0"/>
+                  <wp:docPr id="14" name="Picture 14"/>
+                  <wp:cNvGraphicFramePr>
+                    <a:graphicFrameLocks xmlns:a="http://schemas.openxmlformats.org/drawingml/2006/main" noChangeAspect="1"/>
+                  </wp:cNvGraphicFramePr>
+                  <a:graphic xmlns:a="http://schemas.openxmlformats.org/drawingml/2006/main">
+                    <a:graphicData uri="http://schemas.openxmlformats.org/drawingml/2006/picture">
+                      <pic:pic xmlns:pic="http://schemas.openxmlformats.org/drawingml/2006/picture">
+                        <pic:nvPicPr>
+                          <pic:cNvPr id="1" name=""/>
+                          <pic:cNvPicPr/>
+                        </pic:nvPicPr>
+                        <pic:blipFill>
+                          <a:blip r:embed="rId9"/>
+                          <a:stretch>
+                            <a:fillRect/>
+                          </a:stretch>
+                        </pic:blipFill>
+                        <pic:spPr>
+                          <a:xfrm>
+                            <a:off x="0" y="0"/>
+                            <a:ext cx="1237392" cy="645810"/>
+                          </a:xfrm>
+                          <a:prstGeom prst="rect">
+                            <a:avLst/>
+                          </a:prstGeom>
+                        </pic:spPr>
+                      </pic:pic>
+                    </a:graphicData>
+                  </a:graphic>
+                </wp:inline>
+              </w:drawing>
+            </w:r>
+          </w:p>
+        </w:tc>
+        <w:tc>
+          <w:tcPr>
+            <w:tcW w:w="4675" w:type="dxa"/>
+          </w:tcPr>
+          <w:p>
+            <w:pPr>
+              <w:rPr>
+                <w:lang w:val="en-US"/>
+              </w:rPr>
+            </w:pPr>
+          </w:p>
+          <w:p>
+            <w:pPr>
+              <w:jc w:val="center"/>
+              <w:rPr>
+                <w:lang w:val="en-US"/>
+              </w:rPr>
+            </w:pPr>
+            <w:r>
+              <w:rPr>
+                <w:lang w:val="en-US"/>
+              </w:rPr>
+              <w:t xml:space="preserve">Use Case </w:t>
+            </w:r>
+          </w:p>
+        </w:tc>
+      </w:tr>
+      <w:tr>
+        <w:tc>
+          <w:tcPr>
+            <w:tcW w:w="4675" w:type="dxa"/>
+          </w:tcPr>
+          <w:p>
+            <w:pPr>
+              <w:jc w:val="center"/>
+              <w:rPr>
+                <w:lang w:val="en-US"/>
+              </w:rPr>
+            </w:pPr>
+            <w:r>
+              <w:rPr>
+                <w:lang w:val="en-US"/>
+              </w:rPr>
+              <w:drawing>
+                <wp:inline distT="0" distB="0" distL="0" distR="0" wp14:anchorId="3C65C233" wp14:editId="14EEAFFC">
+                  <wp:extent cx="1496786" cy="705908"/>
+                  <wp:effectExtent l="0" t="0" r="8255" b="0"/>
+                  <wp:docPr id="18" name="Picture 18"/>
+                  <wp:cNvGraphicFramePr>
+                    <a:graphicFrameLocks xmlns:a="http://schemas.openxmlformats.org/drawingml/2006/main" noChangeAspect="1"/>
+                  </wp:cNvGraphicFramePr>
+                  <a:graphic xmlns:a="http://schemas.openxmlformats.org/drawingml/2006/main">
+                    <a:graphicData uri="http://schemas.openxmlformats.org/drawingml/2006/picture">
+                      <pic:pic xmlns:pic="http://schemas.openxmlformats.org/drawingml/2006/picture">
+                        <pic:nvPicPr>
+                          <pic:cNvPr id="1" name=""/>
+                          <pic:cNvPicPr/>
+                        </pic:nvPicPr>
+                        <pic:blipFill>
+                          <a:blip r:embed="rId10"/>
+                          <a:stretch>
+                            <a:fillRect/>
+                          </a:stretch>
+                        </pic:blipFill>
+                        <pic:spPr>
+                          <a:xfrm>
+                            <a:off x="0" y="0"/>
+                            <a:ext cx="1514495" cy="714260"/>
+                          </a:xfrm>
+                          <a:prstGeom prst="rect">
+                            <a:avLst/>
+                          </a:prstGeom>
+                        </pic:spPr>
+                      </pic:pic>
+                    </a:graphicData>
+                  </a:graphic>
+                </wp:inline>
+              </w:drawing>
+            </w:r>
+          </w:p>
+        </w:tc>
+        <w:tc>
+          <w:tcPr>
+            <w:tcW w:w="4675" w:type="dxa"/>
+          </w:tcPr>
+          <w:p>
+            <w:pPr>
+              <w:rPr>
+                <w:lang w:val="en-US"/>
+              </w:rPr>
+            </w:pPr>
+          </w:p>
+          <w:p>
+            <w:pPr>
+              <w:jc w:val="center"/>
+              <w:rPr>
+                <w:lang w:val="en-US"/>
+              </w:rPr>
+            </w:pPr>
+            <w:r>
+              <w:rPr>
+                <w:lang w:val="en-US"/>
+              </w:rPr>
+              <w:t>Include</w:t>
+            </w:r>
+          </w:p>
+        </w:tc>
+      </w:tr>
+      <w:tr>
+        <w:tc>
+          <w:tcPr>
+            <w:tcW w:w="4675" w:type="dxa"/>
+          </w:tcPr>
+          <w:p>
+            <w:pPr>
+              <w:jc w:val="center"/>
+              <w:rPr>
+                <w:lang w:val="en-US"/>
+              </w:rPr>
+            </w:pPr>
+            <w:r>
+              <w:rPr>
+                <w:lang w:val="en-US"/>
+              </w:rPr>
+              <w:lastRenderedPageBreak/>
+              <w:drawing>
+                <wp:inline distT="0" distB="0" distL="0" distR="0" wp14:anchorId="64270FDD" wp14:editId="47DF8A21">
+                  <wp:extent cx="424543" cy="958255"/>
+                  <wp:effectExtent l="0" t="0" r="0" b="0"/>
+                  <wp:docPr id="21" name="Picture 21"/>
+                  <wp:cNvGraphicFramePr>
+                    <a:graphicFrameLocks xmlns:a="http://schemas.openxmlformats.org/drawingml/2006/main" noChangeAspect="1"/>
+                  </wp:cNvGraphicFramePr>
+                  <a:graphic xmlns:a="http://schemas.openxmlformats.org/drawingml/2006/main">
+                    <a:graphicData uri="http://schemas.openxmlformats.org/drawingml/2006/picture">
+                      <pic:pic xmlns:pic="http://schemas.openxmlformats.org/drawingml/2006/picture">
+                        <pic:nvPicPr>
+                          <pic:cNvPr id="1" name=""/>
+                          <pic:cNvPicPr/>
+                        </pic:nvPicPr>
+                        <pic:blipFill>
+                          <a:blip r:embed="rId11"/>
+                          <a:stretch>
+                            <a:fillRect/>
+                          </a:stretch>
+                        </pic:blipFill>
+                        <pic:spPr>
+                          <a:xfrm>
+                            <a:off x="0" y="0"/>
+                            <a:ext cx="433922" cy="979425"/>
+                          </a:xfrm>
+                          <a:prstGeom prst="rect">
+                            <a:avLst/>
+                          </a:prstGeom>
+                        </pic:spPr>
+                      </pic:pic>
+                    </a:graphicData>
+                  </a:graphic>
+                </wp:inline>
+              </w:drawing>
+            </w:r>
+          </w:p>
+        </w:tc>
+        <w:tc>
+          <w:tcPr>
+            <w:tcW w:w="4675" w:type="dxa"/>
+          </w:tcPr>
+          <w:p>
+            <w:pPr>
+              <w:rPr>
+                <w:lang w:val="en-US"/>
+              </w:rPr>
+            </w:pPr>
+          </w:p>
+          <w:p>
+            <w:pPr>
+              <w:jc w:val="center"/>
+              <w:rPr>
+                <w:lang w:val="en-US"/>
+              </w:rPr>
+            </w:pPr>
+            <w:r>
+              <w:rPr>
+                <w:lang w:val="en-US"/>
+              </w:rPr>
+              <w:t>Extend</w:t>
+            </w:r>
+          </w:p>
+        </w:tc>
+      </w:tr>
+      <w:tr>
+        <w:tc>
+          <w:tcPr>
+            <w:tcW w:w="4675" w:type="dxa"/>
+          </w:tcPr>
+          <w:p>
+            <w:pPr>
+              <w:rPr>
+                <w:lang w:val="en-US"/>
+              </w:rPr>
+            </w:pPr>
+            <w:r>
+              <w:rPr>
+                <w:lang w:val="en-US"/>
+              </w:rPr>
+              <w:drawing>
+                <wp:inline distT="0" distB="0" distL="0" distR="0" wp14:anchorId="6E0F5107" wp14:editId="13FF996B">
+                  <wp:extent cx="2274056" cy="968829"/>
+                  <wp:effectExtent l="0" t="0" r="0" b="3175"/>
+                  <wp:docPr id="24" name="Picture 24"/>
+                  <wp:cNvGraphicFramePr>
+                    <a:graphicFrameLocks xmlns:a="http://schemas.openxmlformats.org/drawingml/2006/main" noChangeAspect="1"/>
+                  </wp:cNvGraphicFramePr>
+                  <a:graphic xmlns:a="http://schemas.openxmlformats.org/drawingml/2006/main">
+                    <a:graphicData uri="http://schemas.openxmlformats.org/drawingml/2006/picture">
+                      <pic:pic xmlns:pic="http://schemas.openxmlformats.org/drawingml/2006/picture">
+                        <pic:nvPicPr>
+                          <pic:cNvPr id="1" name=""/>
+                          <pic:cNvPicPr/>
+                        </pic:nvPicPr>
+                        <pic:blipFill>
+                          <a:blip r:embed="rId12"/>
+                          <a:stretch>
+                            <a:fillRect/>
+                          </a:stretch>
+                        </pic:blipFill>
+                        <pic:spPr>
+                          <a:xfrm>
+                            <a:off x="0" y="0"/>
+                            <a:ext cx="2298206" cy="979118"/>
+                          </a:xfrm>
+                          <a:prstGeom prst="rect">
+                            <a:avLst/>
+                          </a:prstGeom>
+                        </pic:spPr>
+                      </pic:pic>
+                    </a:graphicData>
+                  </a:graphic>
+                </wp:inline>
+              </w:drawing>
+            </w:r>
+          </w:p>
+        </w:tc>
+        <w:tc>
+          <w:tcPr>
+            <w:tcW w:w="4675" w:type="dxa"/>
+          </w:tcPr>
+          <w:p>
+            <w:pPr>
+              <w:rPr>
+                <w:lang w:val="en-US"/>
+              </w:rPr>
+            </w:pPr>
+          </w:p>
+          <w:p>
+            <w:pPr>
+              <w:jc w:val="center"/>
+              <w:rPr>
+                <w:lang w:val="en-US"/>
+              </w:rPr>
+            </w:pPr>
+            <w:r>
+              <w:rPr>
+                <w:lang w:val="en-US"/>
+              </w:rPr>
+              <w:t>Tổng quát hóa, chuyên biệt hóa</w:t>
+            </w:r>
+          </w:p>
+        </w:tc>
+      </w:tr>
+      <w:tr>
+        <w:tc>
+          <w:tcPr>
+            <w:tcW w:w="4675" w:type="dxa"/>
+          </w:tcPr>
+          <w:p>
+            <w:pPr>
+              <w:rPr>
+                <w:lang w:val="en-US"/>
+              </w:rPr>
+            </w:pPr>
+            <w:r>
+              <w:rPr>
+                <w:lang w:val="en-US"/>
+              </w:rPr>
+              <w:drawing>
+                <wp:inline distT="0" distB="0" distL="0" distR="0" wp14:anchorId="3C3839CA" wp14:editId="3F16EEE0">
+                  <wp:extent cx="1507672" cy="484013"/>
+                  <wp:effectExtent l="0" t="0" r="0" b="0"/>
+                  <wp:docPr id="25" name="Picture 25"/>
+                  <wp:cNvGraphicFramePr>
+                    <a:graphicFrameLocks xmlns:a="http://schemas.openxmlformats.org/drawingml/2006/main" noChangeAspect="1"/>
+                  </wp:cNvGraphicFramePr>
+                  <a:graphic xmlns:a="http://schemas.openxmlformats.org/drawingml/2006/main">
+                    <a:graphicData uri="http://schemas.openxmlformats.org/drawingml/2006/picture">
+                      <pic:pic xmlns:pic="http://schemas.openxmlformats.org/drawingml/2006/picture">
+                        <pic:nvPicPr>
+                          <pic:cNvPr id="1" name=""/>
+                          <pic:cNvPicPr/>
+                        </pic:nvPicPr>
+                        <pic:blipFill>
+                          <a:blip r:embed="rId13"/>
+                          <a:stretch>
+                            <a:fillRect/>
+                          </a:stretch>
+                        </pic:blipFill>
+                        <pic:spPr>
+                          <a:xfrm>
+                            <a:off x="0" y="0"/>
+                            <a:ext cx="1537096" cy="493459"/>
+                          </a:xfrm>
+                          <a:prstGeom prst="rect">
+                            <a:avLst/>
+                          </a:prstGeom>
+                        </pic:spPr>
+                      </pic:pic>
+                    </a:graphicData>
+                  </a:graphic>
+                </wp:inline>
+              </w:drawing>
+            </w:r>
+          </w:p>
+        </w:tc>
+        <w:tc>
+          <w:tcPr>
+            <w:tcW w:w="4675" w:type="dxa"/>
+          </w:tcPr>
+          <w:p>
+            <w:pPr>
+              <w:rPr>
+                <w:lang w:val="en-US"/>
+              </w:rPr>
+            </w:pPr>
+          </w:p>
+          <w:p>
+            <w:pPr>
+              <w:jc w:val="center"/>
+              <w:rPr>
+                <w:lang w:val="en-US"/>
+              </w:rPr>
+            </w:pPr>
+            <w:r>
+              <w:rPr>
+                <w:lang w:val="en-US"/>
+              </w:rPr>
+              <w:t>Directed Association</w:t>
+            </w:r>
+          </w:p>
+        </w:tc>
+      </w:tr>
+    </w:tbl>
+    <w:p>
+      <w:pPr>
+        <w:rPr>
+          <w:lang w:val="en-US"/>
+        </w:rPr>
+      </w:pPr>
+    </w:p>
+    <w:p>
+      <w:pPr>
+        <w:rPr>
+          <w:lang w:val="en-US"/>
+        </w:rPr>
+      </w:pPr>
+      <w:r>
+        <w:rPr>
+          <w:lang w:val="en-US"/>
+        </w:rPr>
+        <w:t>Class diagram</w:t>
+      </w:r>
+    </w:p>
+    <w:tbl>
+      <w:tblPr>
+        <w:tblStyle w:val="TableGrid"/>
+        <w:tblW w:w="0" w:type="auto"/>
+        <w:tblLook w:val="04A0" w:firstRow="1" w:lastRow="0" w:firstColumn="1" w:lastColumn="0" w:noHBand="0" w:noVBand="1"/>
+      </w:tblPr>
+      <w:tblGrid>
+        <w:gridCol w:w="4675"/>
+        <w:gridCol w:w="4675"/>
+      </w:tblGrid>
+      <w:tr>
+        <w:tc>
+          <w:tcPr>
+            <w:tcW w:w="4675" w:type="dxa"/>
+          </w:tcPr>
+          <w:p>
+            <w:pPr>
+              <w:rPr>
+                <w:lang w:val="en-US"/>
+              </w:rPr>
+            </w:pPr>
+          </w:p>
+          <w:p>
+            <w:pPr>
+              <w:rPr>
+                <w:lang w:val="en-US"/>
+              </w:rPr>
+            </w:pPr>
+            <w:r>
+              <w:rPr>
+                <w:lang w:val="en-US"/>
+              </w:rPr>
+              <w:drawing>
+                <wp:inline distT="0" distB="0" distL="0" distR="0" wp14:anchorId="4F20F9A2" wp14:editId="3F15AB0C">
+                  <wp:extent cx="1486029" cy="861135"/>
+                  <wp:effectExtent l="0" t="0" r="0" b="0"/>
+                  <wp:docPr id="26" name="Picture 26"/>
+                  <wp:cNvGraphicFramePr>
+                    <a:graphicFrameLocks xmlns:a="http://schemas.openxmlformats.org/drawingml/2006/main" noChangeAspect="1"/>
+                  </wp:cNvGraphicFramePr>
+                  <a:graphic xmlns:a="http://schemas.openxmlformats.org/drawingml/2006/main">
+                    <a:graphicData uri="http://schemas.openxmlformats.org/drawingml/2006/picture">
+                      <pic:pic xmlns:pic="http://schemas.openxmlformats.org/drawingml/2006/picture">
+                        <pic:nvPicPr>
+                          <pic:cNvPr id="1" name=""/>
+                          <pic:cNvPicPr/>
+                        </pic:nvPicPr>
+                        <pic:blipFill>
+                          <a:blip r:embed="rId14"/>
+                          <a:stretch>
+                            <a:fillRect/>
+                          </a:stretch>
+                        </pic:blipFill>
+                        <pic:spPr>
+                          <a:xfrm>
+                            <a:off x="0" y="0"/>
+                            <a:ext cx="1486029" cy="861135"/>
+                          </a:xfrm>
+                          <a:prstGeom prst="rect">
+                            <a:avLst/>
+                          </a:prstGeom>
+                        </pic:spPr>
+                      </pic:pic>
+                    </a:graphicData>
+                  </a:graphic>
+                </wp:inline>
+              </w:drawing>
+            </w:r>
+          </w:p>
+        </w:tc>
+        <w:tc>
+          <w:tcPr>
+            <w:tcW w:w="4675" w:type="dxa"/>
+          </w:tcPr>
+          <w:p>
+            <w:pPr>
+              <w:rPr>
+                <w:lang w:val="en-US"/>
+              </w:rPr>
+            </w:pPr>
+          </w:p>
+          <w:p>
+            <w:pPr>
+              <w:jc w:val="center"/>
+              <w:rPr>
+                <w:lang w:val="en-US"/>
+              </w:rPr>
+            </w:pPr>
+            <w:r>
+              <w:rPr>
+                <w:lang w:val="en-US"/>
+              </w:rPr>
+              <w:t>Ký Hiệu Lớp</w:t>
+            </w:r>
+          </w:p>
+        </w:tc>
+      </w:tr>
+      <w:tr>
+        <w:tc>
+          <w:tcPr>
+            <w:tcW w:w="4675" w:type="dxa"/>
+          </w:tcPr>
+          <w:p>
+            <w:pPr>
+              <w:rPr>
+                <w:lang w:val="en-US"/>
+              </w:rPr>
+            </w:pPr>
+          </w:p>
+          <w:p>
+            <w:pPr>
+              <w:rPr>
+                <w:lang w:val="en-US"/>
+              </w:rPr>
+            </w:pPr>
+            <w:r>
+              <w:rPr>
+                <w:lang w:val="en-US"/>
+              </w:rPr>
+              <w:drawing>
+                <wp:inline distT="0" distB="0" distL="0" distR="0" wp14:anchorId="45D6CA2F" wp14:editId="5C17505A">
+                  <wp:extent cx="1840286" cy="277585"/>
+                  <wp:effectExtent l="0" t="0" r="7620" b="8255"/>
+                  <wp:docPr id="27" name="Picture 27"/>
+                  <wp:cNvGraphicFramePr>
+                    <a:graphicFrameLocks xmlns:a="http://schemas.openxmlformats.org/drawingml/2006/main" noChangeAspect="1"/>
+                  </wp:cNvGraphicFramePr>
+                  <a:graphic xmlns:a="http://schemas.openxmlformats.org/drawingml/2006/main">
+                    <a:graphicData uri="http://schemas.openxmlformats.org/drawingml/2006/picture">
+                      <pic:pic xmlns:pic="http://schemas.openxmlformats.org/drawingml/2006/picture">
+                        <pic:nvPicPr>
+                          <pic:cNvPr id="1" name=""/>
+                          <pic:cNvPicPr/>
+                        </pic:nvPicPr>
+                        <pic:blipFill>
+                          <a:blip r:embed="rId15"/>
+                          <a:stretch>
+                            <a:fillRect/>
+                          </a:stretch>
+                        </pic:blipFill>
+                        <pic:spPr>
+                          <a:xfrm>
+                            <a:off x="0" y="0"/>
+                            <a:ext cx="1864989" cy="281311"/>
+                          </a:xfrm>
+                          <a:prstGeom prst="rect">
+                            <a:avLst/>
+                          </a:prstGeom>
+                        </pic:spPr>
+                      </pic:pic>
+                    </a:graphicData>
+                  </a:graphic>
+                </wp:inline>
+              </w:drawing>
+            </w:r>
+          </w:p>
+        </w:tc>
+        <w:tc>
+          <w:tcPr>
+            <w:tcW w:w="4675" w:type="dxa"/>
+          </w:tcPr>
+          <w:p>
+            <w:pPr>
+              <w:rPr>
+                <w:lang w:val="en-US"/>
+              </w:rPr>
+            </w:pPr>
+          </w:p>
+          <w:p>
+            <w:pPr>
+              <w:jc w:val="center"/>
+              <w:rPr>
+                <w:lang w:val="en-US"/>
+              </w:rPr>
+            </w:pPr>
+            <w:r>
+              <w:rPr>
+                <w:lang w:val="en-US"/>
+              </w:rPr>
+              <w:t>Quan hệ Association</w:t>
+            </w:r>
+          </w:p>
+        </w:tc>
+      </w:tr>
+      <w:tr>
+        <w:tc>
+          <w:tcPr>
+            <w:tcW w:w="4675" w:type="dxa"/>
+          </w:tcPr>
+          <w:p>
+            <w:pPr>
+              <w:rPr>
+                <w:lang w:val="en-US"/>
+              </w:rPr>
+            </w:pPr>
+          </w:p>
+          <w:p>
+            <w:pPr>
+              <w:rPr>
+                <w:lang w:val="en-US"/>
+              </w:rPr>
+            </w:pPr>
+            <w:r>
+              <w:rPr>
+                <w:lang w:val="en-US"/>
+              </w:rPr>
+              <w:drawing>
+                <wp:inline distT="0" distB="0" distL="0" distR="0" wp14:anchorId="3BBB54CB" wp14:editId="05BC4618">
+                  <wp:extent cx="1801586" cy="904779"/>
+                  <wp:effectExtent l="0" t="0" r="8255" b="0"/>
+                  <wp:docPr id="28" name="Picture 28"/>
+                  <wp:cNvGraphicFramePr>
+                    <a:graphicFrameLocks xmlns:a="http://schemas.openxmlformats.org/drawingml/2006/main" noChangeAspect="1"/>
+                  </wp:cNvGraphicFramePr>
+                  <a:graphic xmlns:a="http://schemas.openxmlformats.org/drawingml/2006/main">
+                    <a:graphicData uri="http://schemas.openxmlformats.org/drawingml/2006/picture">
+                      <pic:pic xmlns:pic="http://schemas.openxmlformats.org/drawingml/2006/picture">
+                        <pic:nvPicPr>
+                          <pic:cNvPr id="1" name=""/>
+                          <pic:cNvPicPr/>
+                        </pic:nvPicPr>
+                        <pic:blipFill>
+                          <a:blip r:embed="rId16"/>
+                          <a:stretch>
+                            <a:fillRect/>
+                          </a:stretch>
+                        </pic:blipFill>
+                        <pic:spPr>
+                          <a:xfrm>
+                            <a:off x="0" y="0"/>
+                            <a:ext cx="1814110" cy="911069"/>
+                          </a:xfrm>
+                          <a:prstGeom prst="rect">
+                            <a:avLst/>
+                          </a:prstGeom>
+                        </pic:spPr>
+                      </pic:pic>
+                    </a:graphicData>
+                  </a:graphic>
+                </wp:inline>
+              </w:drawing>
+            </w:r>
+          </w:p>
+        </w:tc>
+        <w:tc>
+          <w:tcPr>
+            <w:tcW w:w="4675" w:type="dxa"/>
+          </w:tcPr>
+          <w:p>
+            <w:pPr>
+              <w:rPr>
+                <w:lang w:val="en-US"/>
+              </w:rPr>
+            </w:pPr>
+          </w:p>
+          <w:p>
+            <w:pPr>
+              <w:jc w:val="center"/>
+              <w:rPr>
+                <w:lang w:val="en-US"/>
+              </w:rPr>
+            </w:pPr>
+            <w:r>
+              <w:rPr>
+                <w:lang w:val="en-US"/>
+              </w:rPr>
+              <w:t>Lớp Kết Hợp</w:t>
+            </w:r>
+            <w:r>
+              <w:rPr>
+                <w:lang w:val="en-US"/>
+              </w:rPr>
+              <w:t>(Association Class)</w:t>
+            </w:r>
+          </w:p>
+        </w:tc>
+      </w:tr>
+      <w:tr>
+        <w:tc>
+          <w:tcPr>
+            <w:tcW w:w="4675" w:type="dxa"/>
+          </w:tcPr>
+          <w:p>
+            <w:pPr>
+              <w:rPr>
+                <w:lang w:val="en-US"/>
+              </w:rPr>
+            </w:pPr>
+            <w:r>
+              <w:rPr>
+                <w:lang w:val="en-US"/>
+              </w:rPr>
+              <w:drawing>
+                <wp:inline distT="0" distB="0" distL="0" distR="0" wp14:anchorId="1411F32F" wp14:editId="238B7BB4">
+                  <wp:extent cx="625929" cy="705339"/>
+                  <wp:effectExtent l="0" t="0" r="3175" b="0"/>
+                  <wp:docPr id="29" name="Picture 29"/>
+                  <wp:cNvGraphicFramePr>
+                    <a:graphicFrameLocks xmlns:a="http://schemas.openxmlformats.org/drawingml/2006/main" noChangeAspect="1"/>
+                  </wp:cNvGraphicFramePr>
+                  <a:graphic xmlns:a="http://schemas.openxmlformats.org/drawingml/2006/main">
+                    <a:graphicData uri="http://schemas.openxmlformats.org/drawingml/2006/picture">
+                      <pic:pic xmlns:pic="http://schemas.openxmlformats.org/drawingml/2006/picture">
+                        <pic:nvPicPr>
+                          <pic:cNvPr id="1" name=""/>
+                          <pic:cNvPicPr/>
+                        </pic:nvPicPr>
+                        <pic:blipFill>
+                          <a:blip r:embed="rId17"/>
+                          <a:stretch>
+                            <a:fillRect/>
+                          </a:stretch>
+                        </pic:blipFill>
+                        <pic:spPr>
+                          <a:xfrm>
+                            <a:off x="0" y="0"/>
+                            <a:ext cx="632147" cy="712345"/>
+                          </a:xfrm>
+                          <a:prstGeom prst="rect">
+                            <a:avLst/>
+                          </a:prstGeom>
+                        </pic:spPr>
+                      </pic:pic>
+                    </a:graphicData>
+                  </a:graphic>
+                </wp:inline>
+              </w:drawing>
+            </w:r>
+          </w:p>
+        </w:tc>
+        <w:tc>
+          <w:tcPr>
+            <w:tcW w:w="4675" w:type="dxa"/>
+          </w:tcPr>
+          <w:p>
+            <w:pPr>
+              <w:rPr>
+                <w:lang w:val="en-US"/>
+              </w:rPr>
+            </w:pPr>
+          </w:p>
+          <w:p>
+            <w:pPr>
+              <w:jc w:val="center"/>
+              <w:rPr>
+                <w:lang w:val="en-US"/>
+              </w:rPr>
+            </w:pPr>
+            <w:r>
+              <w:rPr>
+                <w:lang w:val="en-US"/>
+              </w:rPr>
+              <w:t>Quan hệ Aggregation</w:t>
+            </w:r>
+          </w:p>
+        </w:tc>
+      </w:tr>
+      <w:tr>
+        <w:tc>
+          <w:tcPr>
+            <w:tcW w:w="4675" w:type="dxa"/>
+          </w:tcPr>
+          <w:p>
+            <w:pPr>
+              <w:rPr>
+                <w:lang w:val="en-US"/>
+              </w:rPr>
+            </w:pPr>
+            <w:r>
+              <w:rPr>
+                <w:lang w:val="en-US"/>
+              </w:rPr>
+              <w:drawing>
+                <wp:inline distT="0" distB="0" distL="0" distR="0" wp14:anchorId="0530AC7D" wp14:editId="1827C2C0">
+                  <wp:extent cx="1516511" cy="1059272"/>
+                  <wp:effectExtent l="0" t="0" r="7620" b="7620"/>
+                  <wp:docPr id="30" name="Picture 30"/>
+                  <wp:cNvGraphicFramePr>
+                    <a:graphicFrameLocks xmlns:a="http://schemas.openxmlformats.org/drawingml/2006/main" noChangeAspect="1"/>
+                  </wp:cNvGraphicFramePr>
+                  <a:graphic xmlns:a="http://schemas.openxmlformats.org/drawingml/2006/main">
+                    <a:graphicData uri="http://schemas.openxmlformats.org/drawingml/2006/picture">
+                      <pic:pic xmlns:pic="http://schemas.openxmlformats.org/drawingml/2006/picture">
+                        <pic:nvPicPr>
+                          <pic:cNvPr id="1" name=""/>
+                          <pic:cNvPicPr/>
+                        </pic:nvPicPr>
+                        <pic:blipFill>
+                          <a:blip r:embed="rId18"/>
+                          <a:stretch>
+                            <a:fillRect/>
+                          </a:stretch>
+                        </pic:blipFill>
+                        <pic:spPr>
+                          <a:xfrm>
+                            <a:off x="0" y="0"/>
+                            <a:ext cx="1516511" cy="1059272"/>
+                          </a:xfrm>
+                          <a:prstGeom prst="rect">
+                            <a:avLst/>
+                          </a:prstGeom>
+                        </pic:spPr>
+                      </pic:pic>
+                    </a:graphicData>
+                  </a:graphic>
+                </wp:inline>
+              </w:drawing>
+            </w:r>
+          </w:p>
+        </w:tc>
+        <w:tc>
+          <w:tcPr>
+            <w:tcW w:w="4675" w:type="dxa"/>
+          </w:tcPr>
+          <w:p>
+            <w:pPr>
+              <w:rPr>
+                <w:lang w:val="en-US"/>
+              </w:rPr>
+            </w:pPr>
+          </w:p>
+          <w:p>
+            <w:pPr>
+              <w:jc w:val="center"/>
+              <w:rPr>
+                <w:lang w:val="en-US"/>
+              </w:rPr>
+            </w:pPr>
+            <w:r>
+              <w:rPr>
+                <w:lang w:val="en-US"/>
+              </w:rPr>
+              <w:t>Quan hệ</w:t>
+            </w:r>
+            <w:r>
+              <w:rPr>
+                <w:lang w:val="en-US"/>
+              </w:rPr>
+              <w:t xml:space="preserve"> C</w:t>
+            </w:r>
+            <w:r>
+              <w:rPr>
+                <w:lang w:val="en-US"/>
+              </w:rPr>
+              <w:t>omposition</w:t>
+            </w:r>
+          </w:p>
+        </w:tc>
+      </w:tr>
+      <w:tr>
+        <w:tc>
+          <w:tcPr>
+            <w:tcW w:w="4675" w:type="dxa"/>
+          </w:tcPr>
+          <w:p>
+            <w:pPr>
+              <w:rPr>
+                <w:lang w:val="en-US"/>
+              </w:rPr>
+            </w:pPr>
+            <w:r>
+              <w:rPr>
+                <w:lang w:val="en-US"/>
+              </w:rPr>
+              <w:drawing>
+                <wp:inline distT="0" distB="0" distL="0" distR="0" wp14:anchorId="2B1BE16D" wp14:editId="74EED79B">
+                  <wp:extent cx="2515182" cy="413657"/>
+                  <wp:effectExtent l="0" t="0" r="0" b="5715"/>
+                  <wp:docPr id="31" name="Picture 31"/>
+                  <wp:cNvGraphicFramePr>
+                    <a:graphicFrameLocks xmlns:a="http://schemas.openxmlformats.org/drawingml/2006/main" noChangeAspect="1"/>
+                  </wp:cNvGraphicFramePr>
+                  <a:graphic xmlns:a="http://schemas.openxmlformats.org/drawingml/2006/main">
+                    <a:graphicData uri="http://schemas.openxmlformats.org/drawingml/2006/picture">
+                      <pic:pic xmlns:pic="http://schemas.openxmlformats.org/drawingml/2006/picture">
+                        <pic:nvPicPr>
+                          <pic:cNvPr id="1" name=""/>
+                          <pic:cNvPicPr/>
+                        </pic:nvPicPr>
+                        <pic:blipFill>
+                          <a:blip r:embed="rId19"/>
+                          <a:stretch>
+                            <a:fillRect/>
+                          </a:stretch>
+                        </pic:blipFill>
+                        <pic:spPr>
+                          <a:xfrm>
+                            <a:off x="0" y="0"/>
+                            <a:ext cx="2594905" cy="426769"/>
+                          </a:xfrm>
+                          <a:prstGeom prst="rect">
+                            <a:avLst/>
+                          </a:prstGeom>
+                        </pic:spPr>
+                      </pic:pic>
+                    </a:graphicData>
+                  </a:graphic>
+                </wp:inline>
+              </w:drawing>
+            </w:r>
+          </w:p>
+        </w:tc>
+        <w:tc>
+          <w:tcPr>
+            <w:tcW w:w="4675" w:type="dxa"/>
+          </w:tcPr>
+          <w:p>
+            <w:pPr>
+              <w:rPr>
+                <w:lang w:val="en-US"/>
+              </w:rPr>
+            </w:pPr>
+          </w:p>
+          <w:p>
+            <w:pPr>
+              <w:jc w:val="center"/>
+              <w:rPr>
+                <w:lang w:val="en-US"/>
+              </w:rPr>
+            </w:pPr>
+            <w:r>
+              <w:rPr>
+                <w:lang w:val="en-US"/>
+              </w:rPr>
+              <w:t>Quan hệ Dependency</w:t>
+            </w:r>
+          </w:p>
+        </w:tc>
+      </w:tr>
+      <w:tr>
+        <w:tc>
+          <w:tcPr>
+            <w:tcW w:w="4675" w:type="dxa"/>
+          </w:tcPr>
+          <w:p>
+            <w:pPr>
+              <w:rPr>
+                <w:lang w:val="en-US"/>
+              </w:rPr>
+            </w:pPr>
+            <w:r>
+              <w:rPr>
+                <w:lang w:val="en-US"/>
+              </w:rPr>
+              <w:drawing>
+                <wp:inline distT="0" distB="0" distL="0" distR="0" wp14:anchorId="0659614F" wp14:editId="6DD10BB3">
+                  <wp:extent cx="2577933" cy="816428"/>
+                  <wp:effectExtent l="0" t="0" r="0" b="3175"/>
+                  <wp:docPr id="32" name="Picture 32"/>
+                  <wp:cNvGraphicFramePr>
+                    <a:graphicFrameLocks xmlns:a="http://schemas.openxmlformats.org/drawingml/2006/main" noChangeAspect="1"/>
+                  </wp:cNvGraphicFramePr>
+                  <a:graphic xmlns:a="http://schemas.openxmlformats.org/drawingml/2006/main">
+                    <a:graphicData uri="http://schemas.openxmlformats.org/drawingml/2006/picture">
+                      <pic:pic xmlns:pic="http://schemas.openxmlformats.org/drawingml/2006/picture">
+                        <pic:nvPicPr>
+                          <pic:cNvPr id="1" name=""/>
+                          <pic:cNvPicPr/>
+                        </pic:nvPicPr>
+                        <pic:blipFill>
+                          <a:blip r:embed="rId20"/>
+                          <a:stretch>
+                            <a:fillRect/>
+                          </a:stretch>
+                        </pic:blipFill>
+                        <pic:spPr>
+                          <a:xfrm>
+                            <a:off x="0" y="0"/>
+                            <a:ext cx="2622448" cy="830526"/>
+                          </a:xfrm>
+                          <a:prstGeom prst="rect">
+                            <a:avLst/>
+                          </a:prstGeom>
+                        </pic:spPr>
+                      </pic:pic>
+                    </a:graphicData>
+                  </a:graphic>
+                </wp:inline>
+              </w:drawing>
+            </w:r>
+          </w:p>
+        </w:tc>
+        <w:tc>
+          <w:tcPr>
+            <w:tcW w:w="4675" w:type="dxa"/>
+          </w:tcPr>
+          <w:p>
+            <w:pPr>
+              <w:rPr>
+                <w:lang w:val="en-US"/>
+              </w:rPr>
+            </w:pPr>
+          </w:p>
+          <w:p>
+            <w:pPr>
+              <w:jc w:val="center"/>
+              <w:rPr>
+                <w:lang w:val="en-US"/>
+              </w:rPr>
+            </w:pPr>
+            <w:r>
+              <w:rPr>
+                <w:lang w:val="en-US"/>
+              </w:rPr>
+              <w:t>Quan hệ kế thừa</w:t>
+            </w:r>
+          </w:p>
+        </w:tc>
+      </w:tr>
+      <w:tr>
+        <w:tc>
+          <w:tcPr>
+            <w:tcW w:w="4675" w:type="dxa"/>
+          </w:tcPr>
+          <w:p>
+            <w:pPr>
+              <w:rPr>
+                <w:lang w:val="en-US"/>
+              </w:rPr>
+            </w:pPr>
+            <w:r>
+              <w:rPr>
+                <w:lang w:val="en-US"/>
+              </w:rPr>
+              <w:drawing>
+                <wp:inline distT="0" distB="0" distL="0" distR="0" wp14:anchorId="69CB6C71" wp14:editId="2FFD4384">
+                  <wp:extent cx="815411" cy="548688"/>
+                  <wp:effectExtent l="0" t="0" r="3810" b="3810"/>
+                  <wp:docPr id="33" name="Picture 33"/>
+                  <wp:cNvGraphicFramePr>
+                    <a:graphicFrameLocks xmlns:a="http://schemas.openxmlformats.org/drawingml/2006/main" noChangeAspect="1"/>
+                  </wp:cNvGraphicFramePr>
+                  <a:graphic xmlns:a="http://schemas.openxmlformats.org/drawingml/2006/main">
+                    <a:graphicData uri="http://schemas.openxmlformats.org/drawingml/2006/picture">
+                      <pic:pic xmlns:pic="http://schemas.openxmlformats.org/drawingml/2006/picture">
+                        <pic:nvPicPr>
+                          <pic:cNvPr id="1" name=""/>
+                          <pic:cNvPicPr/>
+                        </pic:nvPicPr>
+                        <pic:blipFill>
+                          <a:blip r:embed="rId21"/>
+                          <a:stretch>
+                            <a:fillRect/>
+                          </a:stretch>
+                        </pic:blipFill>
+                        <pic:spPr>
+                          <a:xfrm>
+                            <a:off x="0" y="0"/>
+                            <a:ext cx="815411" cy="548688"/>
+                          </a:xfrm>
+                          <a:prstGeom prst="rect">
+                            <a:avLst/>
+                          </a:prstGeom>
+                        </pic:spPr>
+                      </pic:pic>
+                    </a:graphicData>
+                  </a:graphic>
+                </wp:inline>
+              </w:drawing>
+            </w:r>
+          </w:p>
+        </w:tc>
+        <w:tc>
+          <w:tcPr>
+            <w:tcW w:w="4675" w:type="dxa"/>
+          </w:tcPr>
+          <w:p>
+            <w:pPr>
+              <w:rPr>
+                <w:lang w:val="en-US"/>
+              </w:rPr>
+            </w:pPr>
+          </w:p>
+          <w:p>
+            <w:pPr>
+              <w:jc w:val="center"/>
+              <w:rPr>
+                <w:lang w:val="en-US"/>
+              </w:rPr>
+            </w:pPr>
+            <w:r>
+              <w:rPr>
+                <w:lang w:val="en-US"/>
+              </w:rPr>
+              <w:t>Boundary Class</w:t>
+            </w:r>
+          </w:p>
+        </w:tc>
+      </w:tr>
+      <w:tr>
+        <w:tc>
+          <w:tcPr>
+            <w:tcW w:w="4675" w:type="dxa"/>
+          </w:tcPr>
+          <w:p>
+            <w:pPr>
+              <w:rPr>
+                <w:lang w:val="en-US"/>
+              </w:rPr>
+            </w:pPr>
+            <w:r>
+              <w:rPr>
+                <w:lang w:val="en-US"/>
+              </w:rPr>
+              <w:drawing>
+                <wp:inline distT="0" distB="0" distL="0" distR="0" wp14:anchorId="16C996BB" wp14:editId="641C1C99">
+                  <wp:extent cx="693480" cy="487722"/>
+                  <wp:effectExtent l="0" t="0" r="0" b="7620"/>
+                  <wp:docPr id="34" name="Picture 34"/>
+                  <wp:cNvGraphicFramePr>
+                    <a:graphicFrameLocks xmlns:a="http://schemas.openxmlformats.org/drawingml/2006/main" noChangeAspect="1"/>
+                  </wp:cNvGraphicFramePr>
+                  <a:graphic xmlns:a="http://schemas.openxmlformats.org/drawingml/2006/main">
+                    <a:graphicData uri="http://schemas.openxmlformats.org/drawingml/2006/picture">
+                      <pic:pic xmlns:pic="http://schemas.openxmlformats.org/drawingml/2006/picture">
+                        <pic:nvPicPr>
+                          <pic:cNvPr id="1" name=""/>
+                          <pic:cNvPicPr/>
+                        </pic:nvPicPr>
+                        <pic:blipFill>
+                          <a:blip r:embed="rId22"/>
+                          <a:stretch>
+                            <a:fillRect/>
+                          </a:stretch>
+                        </pic:blipFill>
+                        <pic:spPr>
+                          <a:xfrm>
+                            <a:off x="0" y="0"/>
+                            <a:ext cx="693480" cy="487722"/>
+                          </a:xfrm>
+                          <a:prstGeom prst="rect">
+                            <a:avLst/>
+                          </a:prstGeom>
+                        </pic:spPr>
+                      </pic:pic>
+                    </a:graphicData>
+                  </a:graphic>
+                </wp:inline>
+              </w:drawing>
+            </w:r>
+          </w:p>
+        </w:tc>
+        <w:tc>
+          <w:tcPr>
+            <w:tcW w:w="4675" w:type="dxa"/>
+          </w:tcPr>
+          <w:p>
+            <w:pPr>
+              <w:rPr>
+                <w:lang w:val="en-US"/>
+              </w:rPr>
+            </w:pPr>
+          </w:p>
+          <w:p>
+            <w:pPr>
+              <w:jc w:val="center"/>
+              <w:rPr>
+                <w:lang w:val="en-US"/>
+              </w:rPr>
+            </w:pPr>
+            <w:r>
+              <w:rPr>
+                <w:lang w:val="en-US"/>
+              </w:rPr>
+              <w:t>Controller Class</w:t>
+            </w:r>
+          </w:p>
+        </w:tc>
+      </w:tr>
+      <w:tr>
+        <w:tc>
+          <w:tcPr>
+            <w:tcW w:w="4675" w:type="dxa"/>
+          </w:tcPr>
+          <w:p>
+            <w:pPr>
+              <w:rPr>
+                <w:lang w:val="en-US"/>
+              </w:rPr>
+            </w:pPr>
+            <w:r>
+              <w:rPr>
+                <w:lang w:val="en-US"/>
+              </w:rPr>
+              <w:drawing>
+                <wp:inline distT="0" distB="0" distL="0" distR="0" wp14:anchorId="028F019D" wp14:editId="2E8B1B83">
+                  <wp:extent cx="807790" cy="800169"/>
+                  <wp:effectExtent l="0" t="0" r="0" b="0"/>
+                  <wp:docPr id="35" name="Picture 35"/>
+                  <wp:cNvGraphicFramePr>
+                    <a:graphicFrameLocks xmlns:a="http://schemas.openxmlformats.org/drawingml/2006/main" noChangeAspect="1"/>
+                  </wp:cNvGraphicFramePr>
+                  <a:graphic xmlns:a="http://schemas.openxmlformats.org/drawingml/2006/main">
+                    <a:graphicData uri="http://schemas.openxmlformats.org/drawingml/2006/picture">
+                      <pic:pic xmlns:pic="http://schemas.openxmlformats.org/drawingml/2006/picture">
+                        <pic:nvPicPr>
+                          <pic:cNvPr id="1" name=""/>
+                          <pic:cNvPicPr/>
+                        </pic:nvPicPr>
+                        <pic:blipFill>
+                          <a:blip r:embed="rId23"/>
+                          <a:stretch>
+                            <a:fillRect/>
+                          </a:stretch>
+                        </pic:blipFill>
+                        <pic:spPr>
+                          <a:xfrm>
+                            <a:off x="0" y="0"/>
+                            <a:ext cx="807790" cy="800169"/>
+                          </a:xfrm>
+                          <a:prstGeom prst="rect">
+                            <a:avLst/>
+                          </a:prstGeom>
+                        </pic:spPr>
+                      </pic:pic>
+                    </a:graphicData>
+                  </a:graphic>
+                </wp:inline>
+              </w:drawing>
+            </w:r>
+          </w:p>
+        </w:tc>
+        <w:tc>
+          <w:tcPr>
+            <w:tcW w:w="4675" w:type="dxa"/>
+          </w:tcPr>
+          <w:p>
+            <w:pPr>
+              <w:rPr>
+                <w:lang w:val="en-US"/>
+              </w:rPr>
+            </w:pPr>
+          </w:p>
+          <w:p>
+            <w:pPr>
+              <w:jc w:val="center"/>
+              <w:rPr>
+                <w:lang w:val="en-US"/>
+              </w:rPr>
+            </w:pPr>
+            <w:r>
+              <w:rPr>
+                <w:lang w:val="en-US"/>
+              </w:rPr>
+              <w:t>Entity Class</w:t>
+            </w:r>
+          </w:p>
+        </w:tc>
+      </w:tr>
+    </w:tbl>
+    <w:p>
+      <w:pPr>
+        <w:rPr>
+          <w:lang w:val="en-US"/>
+        </w:rPr>
+      </w:pPr>
+    </w:p>
+    <w:p>
+      <w:pPr>
+        <w:rPr>
+          <w:lang w:val="en-US"/>
+        </w:rPr>
+      </w:pPr>
+      <w:r>
+        <w:rPr>
+          <w:lang w:val="en-US"/>
+        </w:rPr>
+        <w:t xml:space="preserve">Sơ đồ Hoạt Động </w:t>
+      </w:r>
+    </w:p>
+    <w:tbl>
+      <w:tblPr>
+        <w:tblStyle w:val="TableGrid"/>
+        <w:tblW w:w="0" w:type="auto"/>
+        <w:tblLook w:val="04A0" w:firstRow="1" w:lastRow="0" w:firstColumn="1" w:lastColumn="0" w:noHBand="0" w:noVBand="1"/>
+      </w:tblPr>
+      <w:tblGrid>
+        <w:gridCol w:w="4675"/>
+        <w:gridCol w:w="4675"/>
+      </w:tblGrid>
+      <w:tr>
+        <w:tc>
+          <w:tcPr>
+            <w:tcW w:w="4675" w:type="dxa"/>
+          </w:tcPr>
+          <w:p>
+            <w:pPr>
+              <w:rPr>
+                <w:lang w:val="en-US"/>
+              </w:rPr>
+            </w:pPr>
+          </w:p>
+          <w:p>
+            <w:pPr>
+              <w:jc w:val="center"/>
+              <w:rPr>
+                <w:lang w:val="en-US"/>
+              </w:rPr>
+            </w:pPr>
+            <w:r>
+              <w:rPr>
+                <w:lang w:val="en-US"/>
+              </w:rPr>
+              <w:drawing>
+                <wp:inline distT="0" distB="0" distL="0" distR="0" wp14:anchorId="07E00A06" wp14:editId="005E4A79">
+                  <wp:extent cx="861135" cy="441998"/>
+                  <wp:effectExtent l="0" t="0" r="0" b="0"/>
+                  <wp:docPr id="36" name="Picture 36"/>
+                  <wp:cNvGraphicFramePr>
+                    <a:graphicFrameLocks xmlns:a="http://schemas.openxmlformats.org/drawingml/2006/main" noChangeAspect="1"/>
+                  </wp:cNvGraphicFramePr>
+                  <a:graphic xmlns:a="http://schemas.openxmlformats.org/drawingml/2006/main">
+                    <a:graphicData uri="http://schemas.openxmlformats.org/drawingml/2006/picture">
+                      <pic:pic xmlns:pic="http://schemas.openxmlformats.org/drawingml/2006/picture">
+                        <pic:nvPicPr>
+                          <pic:cNvPr id="1" name=""/>
+                          <pic:cNvPicPr/>
+                        </pic:nvPicPr>
+                        <pic:blipFill>
+                          <a:blip r:embed="rId24"/>
+                          <a:stretch>
+                            <a:fillRect/>
+                          </a:stretch>
+                        </pic:blipFill>
+                        <pic:spPr>
+                          <a:xfrm>
+                            <a:off x="0" y="0"/>
+                            <a:ext cx="861135" cy="441998"/>
+                          </a:xfrm>
+                          <a:prstGeom prst="rect">
+                            <a:avLst/>
+                          </a:prstGeom>
+                        </pic:spPr>
+                      </pic:pic>
+                    </a:graphicData>
+                  </a:graphic>
+                </wp:inline>
+              </w:drawing>
+            </w:r>
+          </w:p>
+        </w:tc>
+        <w:tc>
+          <w:tcPr>
+            <w:tcW w:w="4675" w:type="dxa"/>
+          </w:tcPr>
+          <w:p>
+            <w:pPr>
+              <w:rPr>
+                <w:lang w:val="en-US"/>
+              </w:rPr>
+            </w:pPr>
+          </w:p>
+          <w:p>
+            <w:pPr>
+              <w:jc w:val="center"/>
+              <w:rPr>
+                <w:lang w:val="en-US"/>
+              </w:rPr>
+            </w:pPr>
+            <w:r>
+              <w:rPr>
+                <w:lang w:val="en-US"/>
+              </w:rPr>
+              <w:t>Trạng thái bắt đầu</w:t>
+            </w:r>
+          </w:p>
+        </w:tc>
+      </w:tr>
+      <w:tr>
+        <w:tc>
+          <w:tcPr>
+            <w:tcW w:w="4675" w:type="dxa"/>
+          </w:tcPr>
+          <w:p>
+            <w:pPr>
+              <w:jc w:val="center"/>
+              <w:rPr>
+                <w:lang w:val="en-US"/>
+              </w:rPr>
+            </w:pPr>
+            <w:r>
+              <w:rPr>
+                <w:lang w:val="en-US"/>
+              </w:rPr>
+              <w:drawing>
+                <wp:inline distT="0" distB="0" distL="0" distR="0" wp14:anchorId="39B05297" wp14:editId="32AA312F">
+                  <wp:extent cx="472481" cy="419136"/>
+                  <wp:effectExtent l="0" t="0" r="3810" b="0"/>
+                  <wp:docPr id="37" name="Picture 37"/>
+                  <wp:cNvGraphicFramePr>
+                    <a:graphicFrameLocks xmlns:a="http://schemas.openxmlformats.org/drawingml/2006/main" noChangeAspect="1"/>
+                  </wp:cNvGraphicFramePr>
+                  <a:graphic xmlns:a="http://schemas.openxmlformats.org/drawingml/2006/main">
+                    <a:graphicData uri="http://schemas.openxmlformats.org/drawingml/2006/picture">
+                      <pic:pic xmlns:pic="http://schemas.openxmlformats.org/drawingml/2006/picture">
+                        <pic:nvPicPr>
+                          <pic:cNvPr id="1" name=""/>
+                          <pic:cNvPicPr/>
+                        </pic:nvPicPr>
+                        <pic:blipFill>
+                          <a:blip r:embed="rId25"/>
+                          <a:stretch>
+                            <a:fillRect/>
+                          </a:stretch>
+                        </pic:blipFill>
+                        <pic:spPr>
+                          <a:xfrm>
+                            <a:off x="0" y="0"/>
+                            <a:ext cx="472481" cy="419136"/>
+                          </a:xfrm>
+                          <a:prstGeom prst="rect">
+                            <a:avLst/>
+                          </a:prstGeom>
+                        </pic:spPr>
+                      </pic:pic>
+                    </a:graphicData>
+                  </a:graphic>
+                </wp:inline>
+              </w:drawing>
+            </w:r>
+          </w:p>
+        </w:tc>
+        <w:tc>
+          <w:tcPr>
+            <w:tcW w:w="4675" w:type="dxa"/>
+          </w:tcPr>
+          <w:p>
+            <w:pPr>
+              <w:rPr>
+                <w:lang w:val="en-US"/>
+              </w:rPr>
+            </w:pPr>
+          </w:p>
+          <w:p>
+            <w:pPr>
+              <w:jc w:val="center"/>
+              <w:rPr>
+                <w:lang w:val="en-US"/>
+              </w:rPr>
+            </w:pPr>
+            <w:r>
+              <w:rPr>
+                <w:lang w:val="en-US"/>
+              </w:rPr>
+              <w:t>Trạng thái kết thúc</w:t>
+            </w:r>
+          </w:p>
+        </w:tc>
+      </w:tr>
+      <w:tr>
+        <w:tc>
+          <w:tcPr>
+            <w:tcW w:w="4675" w:type="dxa"/>
+          </w:tcPr>
+          <w:p>
+            <w:pPr>
+              <w:jc w:val="center"/>
+              <w:rPr>
+                <w:lang w:val="en-US"/>
+              </w:rPr>
+            </w:pPr>
+            <w:r>
+              <w:rPr>
+                <w:lang w:val="en-US"/>
+              </w:rPr>
+              <w:drawing>
+                <wp:inline distT="0" distB="0" distL="0" distR="0" wp14:anchorId="7AE500C5" wp14:editId="45A291AA">
+                  <wp:extent cx="1981372" cy="739204"/>
+                  <wp:effectExtent l="0" t="0" r="0" b="3810"/>
+                  <wp:docPr id="38" name="Picture 38"/>
+                  <wp:cNvGraphicFramePr>
+                    <a:graphicFrameLocks xmlns:a="http://schemas.openxmlformats.org/drawingml/2006/main" noChangeAspect="1"/>
+                  </wp:cNvGraphicFramePr>
+                  <a:graphic xmlns:a="http://schemas.openxmlformats.org/drawingml/2006/main">
+                    <a:graphicData uri="http://schemas.openxmlformats.org/drawingml/2006/picture">
+                      <pic:pic xmlns:pic="http://schemas.openxmlformats.org/drawingml/2006/picture">
+                        <pic:nvPicPr>
+                          <pic:cNvPr id="1" name=""/>
+                          <pic:cNvPicPr/>
+                        </pic:nvPicPr>
+                        <pic:blipFill>
+                          <a:blip r:embed="rId26"/>
+                          <a:stretch>
+                            <a:fillRect/>
+                          </a:stretch>
+                        </pic:blipFill>
+                        <pic:spPr>
+                          <a:xfrm>
+                            <a:off x="0" y="0"/>
+                            <a:ext cx="1981372" cy="739204"/>
+                          </a:xfrm>
+                          <a:prstGeom prst="rect">
+                            <a:avLst/>
+                          </a:prstGeom>
+                        </pic:spPr>
+                      </pic:pic>
+                    </a:graphicData>
+                  </a:graphic>
+                </wp:inline>
+              </w:drawing>
+            </w:r>
+          </w:p>
+        </w:tc>
+        <w:tc>
+          <w:tcPr>
+            <w:tcW w:w="4675" w:type="dxa"/>
+          </w:tcPr>
+          <w:p>
+            <w:pPr>
+              <w:jc w:val="center"/>
+              <w:rPr>
+                <w:lang w:val="en-US"/>
+              </w:rPr>
+            </w:pPr>
+          </w:p>
+          <w:p>
+            <w:pPr>
+              <w:jc w:val="center"/>
+              <w:rPr>
+                <w:lang w:val="en-US"/>
+              </w:rPr>
+            </w:pPr>
+            <w:r>
+              <w:rPr>
+                <w:lang w:val="en-US"/>
+              </w:rPr>
+              <w:t>Hoạt động</w:t>
+            </w:r>
+          </w:p>
+        </w:tc>
+      </w:tr>
+      <w:tr>
+        <w:tc>
+          <w:tcPr>
+            <w:tcW w:w="4675" w:type="dxa"/>
+          </w:tcPr>
+          <w:p>
+            <w:pPr>
+              <w:jc w:val="center"/>
+              <w:rPr>
+                <w:lang w:val="en-US"/>
+              </w:rPr>
+            </w:pPr>
+            <w:r>
+              <w:rPr>
+                <w:lang w:val="en-US"/>
+              </w:rPr>
+              <w:drawing>
+                <wp:inline distT="0" distB="0" distL="0" distR="0" wp14:anchorId="77BBE30C" wp14:editId="36EF882F">
+                  <wp:extent cx="1888671" cy="489874"/>
+                  <wp:effectExtent l="0" t="0" r="0" b="5715"/>
+                  <wp:docPr id="39" name="Picture 39"/>
+                  <wp:cNvGraphicFramePr>
+                    <a:graphicFrameLocks xmlns:a="http://schemas.openxmlformats.org/drawingml/2006/main" noChangeAspect="1"/>
+                  </wp:cNvGraphicFramePr>
+                  <a:graphic xmlns:a="http://schemas.openxmlformats.org/drawingml/2006/main">
+                    <a:graphicData uri="http://schemas.openxmlformats.org/drawingml/2006/picture">
+                      <pic:pic xmlns:pic="http://schemas.openxmlformats.org/drawingml/2006/picture">
+                        <pic:nvPicPr>
+                          <pic:cNvPr id="1" name=""/>
+                          <pic:cNvPicPr/>
+                        </pic:nvPicPr>
+                        <pic:blipFill>
+                          <a:blip r:embed="rId27"/>
+                          <a:stretch>
+                            <a:fillRect/>
+                          </a:stretch>
+                        </pic:blipFill>
+                        <pic:spPr>
+                          <a:xfrm>
+                            <a:off x="0" y="0"/>
+                            <a:ext cx="1906636" cy="494534"/>
+                          </a:xfrm>
+                          <a:prstGeom prst="rect">
+                            <a:avLst/>
+                          </a:prstGeom>
+                        </pic:spPr>
+                      </pic:pic>
+                    </a:graphicData>
+                  </a:graphic>
+                </wp:inline>
+              </w:drawing>
+            </w:r>
+          </w:p>
+        </w:tc>
+        <w:tc>
+          <w:tcPr>
+            <w:tcW w:w="4675" w:type="dxa"/>
+          </w:tcPr>
+          <w:p>
+            <w:pPr>
+              <w:jc w:val="center"/>
+              <w:rPr>
+                <w:lang w:val="en-US"/>
+              </w:rPr>
+            </w:pPr>
+          </w:p>
+          <w:p>
+            <w:pPr>
+              <w:jc w:val="center"/>
+              <w:rPr>
+                <w:lang w:val="en-US"/>
+              </w:rPr>
+            </w:pPr>
+            <w:r>
+              <w:rPr>
+                <w:lang w:val="en-US"/>
+              </w:rPr>
+              <w:t>Luồng hoạt động</w:t>
+            </w:r>
+          </w:p>
+        </w:tc>
+      </w:tr>
+      <w:tr>
+        <w:tc>
+          <w:tcPr>
+            <w:tcW w:w="4675" w:type="dxa"/>
+          </w:tcPr>
+          <w:p>
+            <w:pPr>
+              <w:rPr>
+                <w:lang w:val="en-US"/>
+              </w:rPr>
+            </w:pPr>
+          </w:p>
+          <w:p>
+            <w:pPr>
+              <w:jc w:val="center"/>
+              <w:rPr>
+                <w:lang w:val="en-US"/>
+              </w:rPr>
+            </w:pPr>
+            <w:r>
+              <w:rPr>
+                <w:lang w:val="en-US"/>
+              </w:rPr>
+              <w:drawing>
+                <wp:inline distT="0" distB="0" distL="0" distR="0" wp14:anchorId="2285D9BE" wp14:editId="699E7506">
+                  <wp:extent cx="669472" cy="462643"/>
+                  <wp:effectExtent l="0" t="0" r="0" b="0"/>
+                  <wp:docPr id="40" name="Picture 40"/>
+                  <wp:cNvGraphicFramePr>
+                    <a:graphicFrameLocks xmlns:a="http://schemas.openxmlformats.org/drawingml/2006/main" noChangeAspect="1"/>
+                  </wp:cNvGraphicFramePr>
+                  <a:graphic xmlns:a="http://schemas.openxmlformats.org/drawingml/2006/main">
+                    <a:graphicData uri="http://schemas.openxmlformats.org/drawingml/2006/picture">
+                      <pic:pic xmlns:pic="http://schemas.openxmlformats.org/drawingml/2006/picture">
+                        <pic:nvPicPr>
+                          <pic:cNvPr id="1" name=""/>
+                          <pic:cNvPicPr/>
+                        </pic:nvPicPr>
+                        <pic:blipFill>
+                          <a:blip r:embed="rId28"/>
+                          <a:stretch>
+                            <a:fillRect/>
+                          </a:stretch>
+                        </pic:blipFill>
+                        <pic:spPr>
+                          <a:xfrm>
+                            <a:off x="0" y="0"/>
+                            <a:ext cx="679049" cy="469261"/>
+                          </a:xfrm>
+                          <a:prstGeom prst="rect">
+                            <a:avLst/>
+                          </a:prstGeom>
+                        </pic:spPr>
+                      </pic:pic>
+                    </a:graphicData>
+                  </a:graphic>
+                </wp:inline>
+              </w:drawing>
+            </w:r>
+          </w:p>
+        </w:tc>
+        <w:tc>
+          <w:tcPr>
+            <w:tcW w:w="4675" w:type="dxa"/>
+          </w:tcPr>
+          <w:p>
+            <w:pPr>
+              <w:rPr>
+                <w:lang w:val="en-US"/>
+              </w:rPr>
+            </w:pPr>
+          </w:p>
+          <w:p>
+            <w:pPr>
+              <w:jc w:val="center"/>
+              <w:rPr>
+                <w:lang w:val="en-US"/>
+              </w:rPr>
+            </w:pPr>
+            <w:r>
+              <w:rPr>
+                <w:lang w:val="en-US"/>
+              </w:rPr>
+              <w:t>Điều Kiện trong luồng hoạt động</w:t>
+            </w:r>
+          </w:p>
+        </w:tc>
+      </w:tr>
+      <w:tr>
+        <w:tc>
+          <w:tcPr>
+            <w:tcW w:w="4675" w:type="dxa"/>
+          </w:tcPr>
+          <w:p>
+            <w:pPr>
+              <w:jc w:val="center"/>
+              <w:rPr>
+                <w:lang w:val="en-US"/>
+              </w:rPr>
+            </w:pPr>
+            <w:r>
+              <w:rPr>
+                <w:lang w:val="en-US"/>
+              </w:rPr>
+              <w:drawing>
+                <wp:inline distT="0" distB="0" distL="0" distR="0" wp14:anchorId="5683A508" wp14:editId="40F0FAC3">
+                  <wp:extent cx="1508891" cy="876376"/>
+                  <wp:effectExtent l="0" t="0" r="0" b="0"/>
+                  <wp:docPr id="41" name="Picture 41"/>
+                  <wp:cNvGraphicFramePr>
+                    <a:graphicFrameLocks xmlns:a="http://schemas.openxmlformats.org/drawingml/2006/main" noChangeAspect="1"/>
+                  </wp:cNvGraphicFramePr>
+                  <a:graphic xmlns:a="http://schemas.openxmlformats.org/drawingml/2006/main">
+                    <a:graphicData uri="http://schemas.openxmlformats.org/drawingml/2006/picture">
+                      <pic:pic xmlns:pic="http://schemas.openxmlformats.org/drawingml/2006/picture">
+                        <pic:nvPicPr>
+                          <pic:cNvPr id="1" name=""/>
+                          <pic:cNvPicPr/>
+                        </pic:nvPicPr>
+                        <pic:blipFill>
+                          <a:blip r:embed="rId29"/>
+                          <a:stretch>
+                            <a:fillRect/>
+                          </a:stretch>
+                        </pic:blipFill>
+                        <pic:spPr>
+                          <a:xfrm>
+                            <a:off x="0" y="0"/>
+                            <a:ext cx="1508891" cy="876376"/>
+                          </a:xfrm>
+                          <a:prstGeom prst="rect">
+                            <a:avLst/>
+                          </a:prstGeom>
+                        </pic:spPr>
+                      </pic:pic>
+                    </a:graphicData>
+                  </a:graphic>
+                </wp:inline>
+              </w:drawing>
+            </w:r>
+          </w:p>
+        </w:tc>
+        <w:tc>
+          <w:tcPr>
+            <w:tcW w:w="4675" w:type="dxa"/>
+          </w:tcPr>
+          <w:p>
+            <w:pPr>
+              <w:rPr>
+                <w:lang w:val="en-US"/>
+              </w:rPr>
+            </w:pPr>
+          </w:p>
+          <w:p>
+            <w:pPr>
+              <w:jc w:val="center"/>
+              <w:rPr>
+                <w:lang w:val="en-US"/>
+              </w:rPr>
+            </w:pPr>
+            <w:r>
+              <w:rPr>
+                <w:lang w:val="en-US"/>
+              </w:rPr>
+              <w:t>Forking</w:t>
+            </w:r>
+          </w:p>
+        </w:tc>
+      </w:tr>
+      <w:tr>
+        <w:tc>
+          <w:tcPr>
+            <w:tcW w:w="4675" w:type="dxa"/>
+          </w:tcPr>
+          <w:p>
+            <w:pPr>
+              <w:rPr>
+                <w:lang w:val="en-US"/>
+              </w:rPr>
+            </w:pPr>
+          </w:p>
+          <w:p>
+            <w:pPr>
+              <w:jc w:val="center"/>
+              <w:rPr>
+                <w:lang w:val="en-US"/>
+              </w:rPr>
+            </w:pPr>
+            <w:r>
+              <w:rPr>
+                <w:lang w:val="en-US"/>
+              </w:rPr>
+              <w:drawing>
+                <wp:inline distT="0" distB="0" distL="0" distR="0" wp14:anchorId="46319B2A" wp14:editId="5DE1E04E">
+                  <wp:extent cx="861135" cy="281964"/>
+                  <wp:effectExtent l="0" t="0" r="0" b="3810"/>
+                  <wp:docPr id="42" name="Picture 42"/>
+                  <wp:cNvGraphicFramePr>
+                    <a:graphicFrameLocks xmlns:a="http://schemas.openxmlformats.org/drawingml/2006/main" noChangeAspect="1"/>
+                  </wp:cNvGraphicFramePr>
+                  <a:graphic xmlns:a="http://schemas.openxmlformats.org/drawingml/2006/main">
+                    <a:graphicData uri="http://schemas.openxmlformats.org/drawingml/2006/picture">
+                      <pic:pic xmlns:pic="http://schemas.openxmlformats.org/drawingml/2006/picture">
+                        <pic:nvPicPr>
+                          <pic:cNvPr id="1" name=""/>
+                          <pic:cNvPicPr/>
+                        </pic:nvPicPr>
+                        <pic:blipFill>
+                          <a:blip r:embed="rId30"/>
+                          <a:stretch>
+                            <a:fillRect/>
+                          </a:stretch>
+                        </pic:blipFill>
+                        <pic:spPr>
+                          <a:xfrm>
+                            <a:off x="0" y="0"/>
+                            <a:ext cx="861135" cy="281964"/>
+                          </a:xfrm>
+                          <a:prstGeom prst="rect">
+                            <a:avLst/>
+                          </a:prstGeom>
+                        </pic:spPr>
+                      </pic:pic>
+                    </a:graphicData>
+                  </a:graphic>
+                </wp:inline>
+              </w:drawing>
+            </w:r>
+          </w:p>
+        </w:tc>
+        <w:tc>
+          <w:tcPr>
+            <w:tcW w:w="4675" w:type="dxa"/>
+          </w:tcPr>
+          <w:p>
+            <w:pPr>
+              <w:rPr>
+                <w:lang w:val="en-US"/>
+              </w:rPr>
+            </w:pPr>
+          </w:p>
+          <w:p>
+            <w:pPr>
+              <w:jc w:val="center"/>
+              <w:rPr>
+                <w:lang w:val="en-US"/>
+              </w:rPr>
+            </w:pPr>
+            <w:r>
+              <w:rPr>
+                <w:lang w:val="en-US"/>
+              </w:rPr>
+              <w:t>Joining</w:t>
+            </w:r>
+          </w:p>
+        </w:tc>
+      </w:tr>
+    </w:tbl>
+    <w:p>
+      <w:pPr>
+        <w:rPr>
+          <w:lang w:val="en-US"/>
+        </w:rPr>
+      </w:pPr>
+    </w:p>
+    <w:p>
+      <w:pPr>
+        <w:rPr>
+          <w:lang w:val="en-US"/>
+        </w:rPr>
+      </w:pPr>
+      <w:r>
+        <w:rPr>
+          <w:lang w:val="en-US"/>
+        </w:rPr>
+        <w:t xml:space="preserve">Sơ đồ tuần tự </w:t>
+      </w:r>
+    </w:p>
+    <w:tbl>
+      <w:tblPr>
+        <w:tblStyle w:val="TableGrid"/>
+        <w:tblW w:w="0" w:type="auto"/>
+        <w:tblLook w:val="04A0" w:firstRow="1" w:lastRow="0" w:firstColumn="1" w:lastColumn="0" w:noHBand="0" w:noVBand="1"/>
+      </w:tblPr>
+      <w:tblGrid>
+        <w:gridCol w:w="4675"/>
+        <w:gridCol w:w="4675"/>
+      </w:tblGrid>
+      <w:tr>
+        <w:tc>
+          <w:tcPr>
+            <w:tcW w:w="4675" w:type="dxa"/>
+          </w:tcPr>
+          <w:p>
+            <w:pPr>
+              <w:jc w:val="center"/>
+              <w:rPr>
+                <w:lang w:val="en-US"/>
+              </w:rPr>
+            </w:pPr>
+            <w:r>
+              <w:rPr>
+                <w:lang w:val="en-US"/>
+              </w:rPr>
+              <w:drawing>
+                <wp:inline distT="0" distB="0" distL="0" distR="0" wp14:anchorId="5E07A373" wp14:editId="37B6402A">
+                  <wp:extent cx="396274" cy="586791"/>
+                  <wp:effectExtent l="0" t="0" r="3810" b="3810"/>
+                  <wp:docPr id="43" name="Picture 43"/>
+                  <wp:cNvGraphicFramePr>
+                    <a:graphicFrameLocks xmlns:a="http://schemas.openxmlformats.org/drawingml/2006/main" noChangeAspect="1"/>
+                  </wp:cNvGraphicFramePr>
+                  <a:graphic xmlns:a="http://schemas.openxmlformats.org/drawingml/2006/main">
+                    <a:graphicData uri="http://schemas.openxmlformats.org/drawingml/2006/picture">
+                      <pic:pic xmlns:pic="http://schemas.openxmlformats.org/drawingml/2006/picture">
+                        <pic:nvPicPr>
+                          <pic:cNvPr id="1" name=""/>
+                          <pic:cNvPicPr/>
+                        </pic:nvPicPr>
+                        <pic:blipFill>
+                          <a:blip r:embed="rId31"/>
+                          <a:stretch>
+                            <a:fillRect/>
+                          </a:stretch>
+                        </pic:blipFill>
+                        <pic:spPr>
+                          <a:xfrm>
+                            <a:off x="0" y="0"/>
+                            <a:ext cx="396274" cy="586791"/>
+                          </a:xfrm>
+                          <a:prstGeom prst="rect">
+                            <a:avLst/>
+                          </a:prstGeom>
+                        </pic:spPr>
+                      </pic:pic>
+                    </a:graphicData>
+                  </a:graphic>
+                </wp:inline>
+              </w:drawing>
+            </w:r>
+          </w:p>
+        </w:tc>
+        <w:tc>
+          <w:tcPr>
+            <w:tcW w:w="4675" w:type="dxa"/>
+          </w:tcPr>
+          <w:p>
+            <w:pPr>
+              <w:rPr>
+                <w:lang w:val="en-US"/>
+              </w:rPr>
+            </w:pPr>
+          </w:p>
+          <w:p>
+            <w:pPr>
+              <w:jc w:val="center"/>
+              <w:rPr>
+                <w:lang w:val="en-US"/>
+              </w:rPr>
+            </w:pPr>
+            <w:r>
+              <w:rPr>
+                <w:lang w:val="en-US"/>
+              </w:rPr>
+              <w:t>Thời gian sống</w:t>
+            </w:r>
+            <w:r>
+              <w:rPr>
+                <w:lang w:val="en-US"/>
+              </w:rPr>
+              <w:t xml:space="preserve"> của đối tượng</w:t>
+            </w:r>
+          </w:p>
+        </w:tc>
+      </w:tr>
+      <w:tr>
+        <w:tc>
+          <w:tcPr>
+            <w:tcW w:w="4675" w:type="dxa"/>
+          </w:tcPr>
+          <w:p>
+            <w:pPr>
+              <w:jc w:val="center"/>
+              <w:rPr>
+                <w:lang w:val="en-US"/>
+              </w:rPr>
+            </w:pPr>
+          </w:p>
+          <w:p>
+            <w:pPr>
+              <w:jc w:val="center"/>
+              <w:rPr>
+                <w:lang w:val="en-US"/>
+              </w:rPr>
+            </w:pPr>
+            <w:r>
+              <w:rPr>
+                <w:lang w:val="en-US"/>
+              </w:rPr>
+              <w:drawing>
+                <wp:inline distT="0" distB="0" distL="0" distR="0" wp14:anchorId="5A2EF90B" wp14:editId="5BE471B0">
+                  <wp:extent cx="1737511" cy="419136"/>
+                  <wp:effectExtent l="0" t="0" r="0" b="0"/>
+                  <wp:docPr id="45" name="Picture 45"/>
+                  <wp:cNvGraphicFramePr>
+                    <a:graphicFrameLocks xmlns:a="http://schemas.openxmlformats.org/drawingml/2006/main" noChangeAspect="1"/>
+                  </wp:cNvGraphicFramePr>
+                  <a:graphic xmlns:a="http://schemas.openxmlformats.org/drawingml/2006/main">
+                    <a:graphicData uri="http://schemas.openxmlformats.org/drawingml/2006/picture">
+                      <pic:pic xmlns:pic="http://schemas.openxmlformats.org/drawingml/2006/picture">
+                        <pic:nvPicPr>
+                          <pic:cNvPr id="1" name=""/>
+                          <pic:cNvPicPr/>
+                        </pic:nvPicPr>
+                        <pic:blipFill>
+                          <a:blip r:embed="rId32"/>
+                          <a:stretch>
+                            <a:fillRect/>
+                          </a:stretch>
+                        </pic:blipFill>
+                        <pic:spPr>
+                          <a:xfrm>
+                            <a:off x="0" y="0"/>
+                            <a:ext cx="1737511" cy="419136"/>
+                          </a:xfrm>
+                          <a:prstGeom prst="rect">
+                            <a:avLst/>
+                          </a:prstGeom>
+                        </pic:spPr>
+                      </pic:pic>
+                    </a:graphicData>
+                  </a:graphic>
+                </wp:inline>
+              </w:drawing>
+            </w:r>
+          </w:p>
+        </w:tc>
+        <w:tc>
+          <w:tcPr>
+            <w:tcW w:w="4675" w:type="dxa"/>
+          </w:tcPr>
+          <w:p>
+            <w:pPr>
+              <w:jc w:val="center"/>
+              <w:rPr>
+                <w:lang w:val="en-US"/>
+              </w:rPr>
+            </w:pPr>
+          </w:p>
+          <w:p>
+            <w:pPr>
+              <w:jc w:val="center"/>
+              <w:rPr>
+                <w:lang w:val="en-US"/>
+              </w:rPr>
+            </w:pPr>
+            <w:r>
+              <w:rPr>
+                <w:lang w:val="en-US"/>
+              </w:rPr>
+              <w:t>Gửi Message Đồng Bộ</w:t>
+            </w:r>
+          </w:p>
+        </w:tc>
+      </w:tr>
+      <w:tr>
+        <w:tc>
+          <w:tcPr>
+            <w:tcW w:w="4675" w:type="dxa"/>
+          </w:tcPr>
+          <w:p>
+            <w:pPr>
+              <w:rPr>
+                <w:lang w:val="en-US"/>
+              </w:rPr>
+            </w:pPr>
+          </w:p>
+          <w:p>
+            <w:pPr>
+              <w:rPr>
+                <w:lang w:val="en-US"/>
+              </w:rPr>
+            </w:pPr>
+            <w:r>
+              <w:rPr>
+                <w:lang w:val="en-US"/>
+              </w:rPr>
+              <w:drawing>
+                <wp:inline distT="0" distB="0" distL="0" distR="0" wp14:anchorId="469415A8" wp14:editId="05D8C57D">
+                  <wp:extent cx="2690093" cy="495343"/>
+                  <wp:effectExtent l="0" t="0" r="0" b="0"/>
+                  <wp:docPr id="46" name="Picture 46"/>
+                  <wp:cNvGraphicFramePr>
+                    <a:graphicFrameLocks xmlns:a="http://schemas.openxmlformats.org/drawingml/2006/main" noChangeAspect="1"/>
+                  </wp:cNvGraphicFramePr>
+                  <a:graphic xmlns:a="http://schemas.openxmlformats.org/drawingml/2006/main">
+                    <a:graphicData uri="http://schemas.openxmlformats.org/drawingml/2006/picture">
+                      <pic:pic xmlns:pic="http://schemas.openxmlformats.org/drawingml/2006/picture">
+                        <pic:nvPicPr>
+                          <pic:cNvPr id="1" name=""/>
+                          <pic:cNvPicPr/>
+                        </pic:nvPicPr>
+                        <pic:blipFill>
+                          <a:blip r:embed="rId33"/>
+                          <a:stretch>
+                            <a:fillRect/>
+                          </a:stretch>
+                        </pic:blipFill>
+                        <pic:spPr>
+                          <a:xfrm>
+                            <a:off x="0" y="0"/>
+                            <a:ext cx="2690093" cy="495343"/>
+                          </a:xfrm>
+                          <a:prstGeom prst="rect">
+                            <a:avLst/>
+                          </a:prstGeom>
+                        </pic:spPr>
+                      </pic:pic>
+                    </a:graphicData>
+                  </a:graphic>
+                </wp:inline>
+              </w:drawing>
+            </w:r>
+          </w:p>
+        </w:tc>
+        <w:tc>
+          <w:tcPr>
+            <w:tcW w:w="4675" w:type="dxa"/>
+          </w:tcPr>
+          <w:p>
+            <w:pPr>
+              <w:jc w:val="center"/>
+              <w:rPr>
+                <w:lang w:val="en-US"/>
+              </w:rPr>
+            </w:pPr>
+          </w:p>
+          <w:p>
+            <w:pPr>
+              <w:jc w:val="center"/>
+              <w:rPr>
+                <w:lang w:val="en-US"/>
+              </w:rPr>
+            </w:pPr>
+            <w:r>
+              <w:rPr>
+                <w:lang w:val="en-US"/>
+              </w:rPr>
+              <w:t>Gửi Message Bất Đồng Bộ</w:t>
+            </w:r>
+          </w:p>
+        </w:tc>
+      </w:tr>
+      <w:tr>
+        <w:tc>
+          <w:tcPr>
+            <w:tcW w:w="4675" w:type="dxa"/>
+          </w:tcPr>
+          <w:p>
+            <w:pPr>
+              <w:jc w:val="center"/>
+              <w:rPr>
+                <w:lang w:val="en-US"/>
+              </w:rPr>
+            </w:pPr>
+            <w:r>
+              <w:rPr>
+                <w:lang w:val="en-US"/>
+              </w:rPr>
+              <w:drawing>
+                <wp:inline distT="0" distB="0" distL="0" distR="0" wp14:anchorId="74F47007" wp14:editId="317E09C0">
+                  <wp:extent cx="1447925" cy="563929"/>
+                  <wp:effectExtent l="0" t="0" r="0" b="7620"/>
+                  <wp:docPr id="47" name="Picture 47"/>
+                  <wp:cNvGraphicFramePr>
+                    <a:graphicFrameLocks xmlns:a="http://schemas.openxmlformats.org/drawingml/2006/main" noChangeAspect="1"/>
+                  </wp:cNvGraphicFramePr>
+                  <a:graphic xmlns:a="http://schemas.openxmlformats.org/drawingml/2006/main">
+                    <a:graphicData uri="http://schemas.openxmlformats.org/drawingml/2006/picture">
+                      <pic:pic xmlns:pic="http://schemas.openxmlformats.org/drawingml/2006/picture">
+                        <pic:nvPicPr>
+                          <pic:cNvPr id="1" name=""/>
+                          <pic:cNvPicPr/>
+                        </pic:nvPicPr>
+                        <pic:blipFill>
+                          <a:blip r:embed="rId34"/>
+                          <a:stretch>
+                            <a:fillRect/>
+                          </a:stretch>
+                        </pic:blipFill>
+                        <pic:spPr>
+                          <a:xfrm>
+                            <a:off x="0" y="0"/>
+                            <a:ext cx="1447925" cy="563929"/>
+                          </a:xfrm>
+                          <a:prstGeom prst="rect">
+                            <a:avLst/>
+                          </a:prstGeom>
+                        </pic:spPr>
+                      </pic:pic>
+                    </a:graphicData>
+                  </a:graphic>
+                </wp:inline>
+              </w:drawing>
+            </w:r>
+          </w:p>
+        </w:tc>
+        <w:tc>
+          <w:tcPr>
+            <w:tcW w:w="4675" w:type="dxa"/>
+          </w:tcPr>
+          <w:p>
+            <w:pPr>
+              <w:jc w:val="center"/>
+              <w:rPr>
+                <w:lang w:val="en-US"/>
+              </w:rPr>
+            </w:pPr>
+          </w:p>
+          <w:p>
+            <w:pPr>
+              <w:jc w:val="center"/>
+              <w:rPr>
+                <w:lang w:val="en-US"/>
+              </w:rPr>
+            </w:pPr>
+            <w:r>
+              <w:rPr>
+                <w:lang w:val="en-US"/>
+              </w:rPr>
+              <w:t xml:space="preserve">Tạo đối tượng mới </w:t>
+            </w:r>
+          </w:p>
+        </w:tc>
+      </w:tr>
+      <w:tr>
+        <w:tc>
+          <w:tcPr>
+            <w:tcW w:w="4675" w:type="dxa"/>
+          </w:tcPr>
+          <w:p>
+            <w:pPr>
+              <w:jc w:val="center"/>
+              <w:rPr>
+                <w:lang w:val="en-US"/>
+              </w:rPr>
+            </w:pPr>
+            <w:r>
+              <w:rPr>
+                <w:lang w:val="en-US"/>
+              </w:rPr>
+              <w:drawing>
+                <wp:inline distT="0" distB="0" distL="0" distR="0" wp14:anchorId="7FD8F056" wp14:editId="66EF6065">
+                  <wp:extent cx="2476715" cy="518205"/>
+                  <wp:effectExtent l="0" t="0" r="0" b="0"/>
+                  <wp:docPr id="48" name="Picture 48"/>
+                  <wp:cNvGraphicFramePr>
+                    <a:graphicFrameLocks xmlns:a="http://schemas.openxmlformats.org/drawingml/2006/main" noChangeAspect="1"/>
+                  </wp:cNvGraphicFramePr>
+                  <a:graphic xmlns:a="http://schemas.openxmlformats.org/drawingml/2006/main">
+                    <a:graphicData uri="http://schemas.openxmlformats.org/drawingml/2006/picture">
+                      <pic:pic xmlns:pic="http://schemas.openxmlformats.org/drawingml/2006/picture">
+                        <pic:nvPicPr>
+                          <pic:cNvPr id="1" name=""/>
+                          <pic:cNvPicPr/>
+                        </pic:nvPicPr>
+                        <pic:blipFill>
+                          <a:blip r:embed="rId35"/>
+                          <a:stretch>
+                            <a:fillRect/>
+                          </a:stretch>
+                        </pic:blipFill>
+                        <pic:spPr>
+                          <a:xfrm>
+                            <a:off x="0" y="0"/>
+                            <a:ext cx="2476715" cy="518205"/>
+                          </a:xfrm>
+                          <a:prstGeom prst="rect">
+                            <a:avLst/>
+                          </a:prstGeom>
+                        </pic:spPr>
+                      </pic:pic>
+                    </a:graphicData>
+                  </a:graphic>
+                </wp:inline>
+              </w:drawing>
+            </w:r>
+          </w:p>
+        </w:tc>
+        <w:tc>
+          <w:tcPr>
+            <w:tcW w:w="4675" w:type="dxa"/>
+          </w:tcPr>
+          <w:p>
+            <w:pPr>
+              <w:jc w:val="center"/>
+              <w:rPr>
+                <w:lang w:val="en-US"/>
+              </w:rPr>
+            </w:pPr>
+          </w:p>
+          <w:p>
+            <w:pPr>
+              <w:jc w:val="center"/>
+              <w:rPr>
+                <w:lang w:val="en-US"/>
+              </w:rPr>
+            </w:pPr>
+            <w:r>
+              <w:rPr>
+                <w:lang w:val="en-US"/>
+              </w:rPr>
+              <w:t>Message Phản Hồi</w:t>
+            </w:r>
+          </w:p>
+        </w:tc>
+      </w:tr>
+      <w:tr>
+        <w:tc>
+          <w:tcPr>
+            <w:tcW w:w="4675" w:type="dxa"/>
+          </w:tcPr>
+          <w:p>
+            <w:pPr>
+              <w:jc w:val="center"/>
+              <w:rPr>
+                <w:lang w:val="en-US"/>
+              </w:rPr>
+            </w:pPr>
+          </w:p>
+          <w:p>
+            <w:pPr>
+              <w:jc w:val="center"/>
+              <w:rPr>
+                <w:lang w:val="en-US"/>
+              </w:rPr>
+            </w:pPr>
+            <w:r>
+              <w:rPr>
+                <w:lang w:val="en-US"/>
+              </w:rPr>
+              <w:drawing>
+                <wp:inline distT="0" distB="0" distL="0" distR="0" wp14:anchorId="7020369D" wp14:editId="1EDC26BD">
+                  <wp:extent cx="2264229" cy="724497"/>
+                  <wp:effectExtent l="0" t="0" r="3175" b="0"/>
+                  <wp:docPr id="51" name="Picture 51"/>
+                  <wp:cNvGraphicFramePr>
+                    <a:graphicFrameLocks xmlns:a="http://schemas.openxmlformats.org/drawingml/2006/main" noChangeAspect="1"/>
+                  </wp:cNvGraphicFramePr>
+                  <a:graphic xmlns:a="http://schemas.openxmlformats.org/drawingml/2006/main">
+                    <a:graphicData uri="http://schemas.openxmlformats.org/drawingml/2006/picture">
+                      <pic:pic xmlns:pic="http://schemas.openxmlformats.org/drawingml/2006/picture">
+                        <pic:nvPicPr>
+                          <pic:cNvPr id="1" name=""/>
+                          <pic:cNvPicPr/>
+                        </pic:nvPicPr>
+                        <pic:blipFill>
+                          <a:blip r:embed="rId36"/>
+                          <a:stretch>
+                            <a:fillRect/>
+                          </a:stretch>
+                        </pic:blipFill>
+                        <pic:spPr>
+                          <a:xfrm>
+                            <a:off x="0" y="0"/>
+                            <a:ext cx="2366271" cy="757148"/>
+                          </a:xfrm>
+                          <a:prstGeom prst="rect">
+                            <a:avLst/>
+                          </a:prstGeom>
+                        </pic:spPr>
+                      </pic:pic>
+                    </a:graphicData>
+                  </a:graphic>
+                </wp:inline>
+              </w:drawing>
+            </w:r>
+          </w:p>
+        </w:tc>
+        <w:tc>
+          <w:tcPr>
+            <w:tcW w:w="4675" w:type="dxa"/>
+          </w:tcPr>
+          <w:p>
+            <w:pPr>
+              <w:jc w:val="center"/>
+              <w:rPr>
+                <w:lang w:val="en-US"/>
+              </w:rPr>
+            </w:pPr>
+          </w:p>
+          <w:p>
+            <w:pPr>
+              <w:jc w:val="center"/>
+              <w:rPr>
+                <w:lang w:val="en-US"/>
+              </w:rPr>
+            </w:pPr>
+            <w:r>
+              <w:rPr>
+                <w:lang w:val="en-US"/>
+              </w:rPr>
+              <w:t>Message Hủy Đối Tượng</w:t>
+            </w:r>
+          </w:p>
+        </w:tc>
+      </w:tr>
+    </w:tbl>
+    <w:p>
+      <w:pPr>
+        <w:rPr>
+          <w:lang w:val="en-US"/>
+        </w:rPr>
+      </w:pPr>
+    </w:p>
+    <w:p>
+      <w:pPr>
+        <w:rPr>
+          <w:lang w:val="en-US"/>
+        </w:rPr>
+      </w:pPr>
     </w:p>
     <w:p>
       <w:pPr>
@@ -144,6 +2727,64 @@
           <w:lang w:val="en-US"/>
         </w:rPr>
       </w:pPr>
+      <w:r>
+        <w:rPr>
+          <w:lang w:val="en-US"/>
+        </w:rPr>
+        <w:t>Yêu cầu người dùng:</w:t>
+      </w:r>
+    </w:p>
+    <w:p>
+      <w:pPr>
+        <w:rPr>
+          <w:lang w:val="en-US"/>
+        </w:rPr>
+      </w:pPr>
+      <w:r>
+        <w:rPr>
+          <w:lang w:val="en-US"/>
+        </w:rPr>
+        <w:t>Cung cấp giao diện trực quan</w:t>
+      </w:r>
+    </w:p>
+    <w:p>
+      <w:pPr>
+        <w:rPr>
+          <w:lang w:val="en-US"/>
+        </w:rPr>
+      </w:pPr>
+      <w:r>
+        <w:rPr>
+          <w:lang w:val="en-US"/>
+        </w:rPr>
+        <w:t>Có hỗ trợ chỉnh sửa thông tin cá nhân</w:t>
+      </w:r>
+    </w:p>
+    <w:p>
+      <w:pPr>
+        <w:rPr>
+          <w:lang w:val="en-US"/>
+        </w:rPr>
+      </w:pPr>
+      <w:r>
+        <w:rPr>
+          <w:lang w:val="en-US"/>
+        </w:rPr>
+        <w:t>Các chức năng được thực hiện dễ dàng phù hợp với người dùng không cần phải biết quá nhiều về công nghệ.</w:t>
+      </w:r>
+    </w:p>
+    <w:p>
+      <w:pPr>
+        <w:rPr>
+          <w:lang w:val="en-US"/>
+        </w:rPr>
+      </w:pPr>
+      <w:r>
+        <w:rPr>
+          <w:lang w:val="en-US"/>
+        </w:rPr>
+        <w:t>Mọi thứ thực hiện đều được tự động, người dùng không phải tương tác quá nhiều.</w:t>
+      </w:r>
     </w:p>
     <w:p>
       <w:pPr>
@@ -167,6 +2808,68 @@
           <w:lang w:val="en-US"/>
         </w:rPr>
       </w:pPr>
+      <w:r>
+        <w:rPr>
+          <w:lang w:val="en-US"/>
+        </w:rPr>
+        <w:t>Hệ thống phát triển theo kiến trúc MVC với phần Controller là Index và các thành phầ</w:t>
+      </w:r>
+      <w:r>
+        <w:rPr>
+          <w:lang w:val="en-US"/>
+        </w:rPr>
+        <w:t>n liên quan củ</w:t>
+      </w:r>
+      <w:r>
+        <w:rPr>
+          <w:lang w:val="en-US"/>
+        </w:rPr>
+        <w:t>a Python Flask</w:t>
+      </w:r>
+      <w:r>
+        <w:rPr>
+          <w:lang w:val="en-US"/>
+        </w:rPr>
+        <w:t>.</w:t>
+      </w:r>
+    </w:p>
+    <w:p>
+      <w:pPr>
+        <w:rPr>
+          <w:lang w:val="en-US"/>
+        </w:rPr>
+      </w:pPr>
+      <w:r>
+        <w:rPr>
+          <w:lang w:val="en-US"/>
+        </w:rPr>
+        <w:t xml:space="preserve">Phần Model và tương tác cơ sở dữ liệu thực hiện theo kỹ thuật ORM </w:t>
+      </w:r>
+      <w:r>
+        <w:rPr>
+          <w:lang w:val="en-US"/>
+        </w:rPr>
+        <w:t>SQLALCHEMY để tương tác dữ liệu theo kiểu thiết kế Code First</w:t>
+      </w:r>
+      <w:r>
+        <w:rPr>
+          <w:lang w:val="en-US"/>
+        </w:rPr>
+        <w:t>.</w:t>
+      </w:r>
+    </w:p>
+    <w:p>
+      <w:pPr>
+        <w:rPr>
+          <w:lang w:val="en-US"/>
+        </w:rPr>
+      </w:pPr>
+      <w:r>
+        <w:rPr>
+          <w:lang w:val="en-US"/>
+        </w:rPr>
+        <w:t>Sử dụng view là Template JinJa2 dùng làm template Engine cho phép hiển thị nội dung html web và có thể nhúng code mã nguồn python vào để hiển thị và thực hiện các chức năng của ứng dụng web.</w:t>
+      </w:r>
     </w:p>
     <w:p>
       <w:pPr>
@@ -262,7 +2965,6 @@
           <w:b/>
           <w:lang w:val="en-US"/>
         </w:rPr>
-        <w:lastRenderedPageBreak/>
         <w:t xml:space="preserve">Lưu ý: </w:t>
       </w:r>
       <w:r>
@@ -536,6 +3238,13 @@
         </w:rPr>
         <w:t xml:space="preserve"> </w:t>
       </w:r>
+    </w:p>
+    <w:p>
+      <w:pPr>
+        <w:rPr>
+          <w:lang w:val="en-US"/>
+        </w:rPr>
+      </w:pPr>
     </w:p>
     <w:p>
       <w:pPr>
@@ -607,7 +3316,7 @@
                     <pic:cNvPicPr/>
                   </pic:nvPicPr>
                   <pic:blipFill>
-                    <a:blip r:embed="rId8"/>
+                    <a:blip r:embed="rId37"/>
                     <a:stretch>
                       <a:fillRect/>
                     </a:stretch>
@@ -682,7 +3391,7 @@
                     <pic:cNvPicPr/>
                   </pic:nvPicPr>
                   <pic:blipFill>
-                    <a:blip r:embed="rId9"/>
+                    <a:blip r:embed="rId38"/>
                     <a:stretch>
                       <a:fillRect/>
                     </a:stretch>
@@ -767,7 +3476,7 @@
                     <pic:cNvPicPr/>
                   </pic:nvPicPr>
                   <pic:blipFill>
-                    <a:blip r:embed="rId10"/>
+                    <a:blip r:embed="rId39"/>
                     <a:stretch>
                       <a:fillRect/>
                     </a:stretch>
@@ -845,7 +3554,7 @@
                     <pic:cNvPicPr/>
                   </pic:nvPicPr>
                   <pic:blipFill>
-                    <a:blip r:embed="rId11"/>
+                    <a:blip r:embed="rId40"/>
                     <a:stretch>
                       <a:fillRect/>
                     </a:stretch>
@@ -4173,7 +6882,7 @@
                     <pic:cNvPicPr/>
                   </pic:nvPicPr>
                   <pic:blipFill>
-                    <a:blip r:embed="rId12"/>
+                    <a:blip r:embed="rId41"/>
                     <a:stretch>
                       <a:fillRect/>
                     </a:stretch>
@@ -4232,7 +6941,7 @@
                     <pic:cNvPicPr/>
                   </pic:nvPicPr>
                   <pic:blipFill>
-                    <a:blip r:embed="rId13"/>
+                    <a:blip r:embed="rId42"/>
                     <a:stretch>
                       <a:fillRect/>
                     </a:stretch>
@@ -4312,7 +7021,7 @@
                     <pic:cNvPicPr/>
                   </pic:nvPicPr>
                   <pic:blipFill>
-                    <a:blip r:embed="rId14"/>
+                    <a:blip r:embed="rId43"/>
                     <a:stretch>
                       <a:fillRect/>
                     </a:stretch>
@@ -4381,7 +7090,7 @@
                     <pic:cNvPicPr/>
                   </pic:nvPicPr>
                   <pic:blipFill>
-                    <a:blip r:embed="rId15"/>
+                    <a:blip r:embed="rId44"/>
                     <a:stretch>
                       <a:fillRect/>
                     </a:stretch>
@@ -4449,7 +7158,7 @@
                     <pic:cNvPicPr/>
                   </pic:nvPicPr>
                   <pic:blipFill>
-                    <a:blip r:embed="rId16"/>
+                    <a:blip r:embed="rId45"/>
                     <a:stretch>
                       <a:fillRect/>
                     </a:stretch>
@@ -4517,7 +7226,7 @@
                     <pic:cNvPicPr/>
                   </pic:nvPicPr>
                   <pic:blipFill>
-                    <a:blip r:embed="rId17"/>
+                    <a:blip r:embed="rId46"/>
                     <a:stretch>
                       <a:fillRect/>
                     </a:stretch>
@@ -4585,7 +7294,7 @@
                     <pic:cNvPicPr/>
                   </pic:nvPicPr>
                   <pic:blipFill>
-                    <a:blip r:embed="rId18"/>
+                    <a:blip r:embed="rId47"/>
                     <a:stretch>
                       <a:fillRect/>
                     </a:stretch>
@@ -4650,7 +7359,7 @@
                     <pic:cNvPicPr/>
                   </pic:nvPicPr>
                   <pic:blipFill>
-                    <a:blip r:embed="rId19"/>
+                    <a:blip r:embed="rId48"/>
                     <a:stretch>
                       <a:fillRect/>
                     </a:stretch>
@@ -4728,7 +7437,7 @@
                     <pic:cNvPicPr/>
                   </pic:nvPicPr>
                   <pic:blipFill>
-                    <a:blip r:embed="rId20"/>
+                    <a:blip r:embed="rId49"/>
                     <a:stretch>
                       <a:fillRect/>
                     </a:stretch>
@@ -4842,7 +7551,7 @@
                     <pic:cNvPicPr/>
                   </pic:nvPicPr>
                   <pic:blipFill>
-                    <a:blip r:embed="rId21"/>
+                    <a:blip r:embed="rId50"/>
                     <a:stretch>
                       <a:fillRect/>
                     </a:stretch>
@@ -4901,7 +7610,7 @@
                     <pic:cNvPicPr/>
                   </pic:nvPicPr>
                   <pic:blipFill>
-                    <a:blip r:embed="rId22"/>
+                    <a:blip r:embed="rId51"/>
                     <a:stretch>
                       <a:fillRect/>
                     </a:stretch>
@@ -4960,7 +7669,7 @@
                     <pic:cNvPicPr/>
                   </pic:nvPicPr>
                   <pic:blipFill>
-                    <a:blip r:embed="rId23"/>
+                    <a:blip r:embed="rId52"/>
                     <a:stretch>
                       <a:fillRect/>
                     </a:stretch>
@@ -5019,7 +7728,7 @@
                     <pic:cNvPicPr/>
                   </pic:nvPicPr>
                   <pic:blipFill>
-                    <a:blip r:embed="rId24"/>
+                    <a:blip r:embed="rId53"/>
                     <a:stretch>
                       <a:fillRect/>
                     </a:stretch>
@@ -5078,7 +7787,7 @@
                     <pic:cNvPicPr/>
                   </pic:nvPicPr>
                   <pic:blipFill>
-                    <a:blip r:embed="rId25"/>
+                    <a:blip r:embed="rId54"/>
                     <a:stretch>
                       <a:fillRect/>
                     </a:stretch>
@@ -5509,6 +8218,7 @@
       </w:pPr>
       <w:r>
         <w:rPr>
+          <w:noProof/>
           <w:lang w:val="en-US"/>
         </w:rPr>
         <w:drawing>
@@ -5527,7 +8237,7 @@
                     <pic:cNvPicPr/>
                   </pic:nvPicPr>
                   <pic:blipFill>
-                    <a:blip r:embed="rId26"/>
+                    <a:blip r:embed="rId55"/>
                     <a:stretch>
                       <a:fillRect/>
                     </a:stretch>
@@ -5547,34 +8257,169 @@
           </wp:inline>
         </w:drawing>
       </w:r>
-      <w:bookmarkStart w:id="16" w:name="_GoBack"/>
+    </w:p>
+    <w:p>
+      <w:pPr>
+        <w:rPr>
+          <w:lang w:val="en-US"/>
+        </w:rPr>
+      </w:pPr>
+    </w:p>
+    <w:p>
+      <w:pPr>
+        <w:rPr>
+          <w:lang w:val="en-US"/>
+        </w:rPr>
+      </w:pPr>
+    </w:p>
+    <w:p>
+      <w:pPr>
+        <w:rPr>
+          <w:lang w:val="en-US"/>
+        </w:rPr>
+      </w:pPr>
+      <w:r>
+        <w:rPr>
+          <w:lang w:val="en-US"/>
+        </w:rPr>
+        <w:t>Cơ sở dữ liệu quan hệ</w:t>
+      </w:r>
+    </w:p>
+    <w:p>
+      <w:pPr>
+        <w:rPr>
+          <w:lang w:val="en-US"/>
+        </w:rPr>
+      </w:pPr>
+      <w:r>
+        <w:rPr>
+          <w:lang w:val="en-US"/>
+        </w:rPr>
+        <w:drawing>
+          <wp:inline distT="0" distB="0" distL="0" distR="0" wp14:anchorId="312FB8CA" wp14:editId="7FB93349">
+            <wp:extent cx="5943600" cy="4449445"/>
+            <wp:effectExtent l="0" t="0" r="0" b="8255"/>
+            <wp:docPr id="52" name="Picture 52"/>
+            <wp:cNvGraphicFramePr>
+              <a:graphicFrameLocks xmlns:a="http://schemas.openxmlformats.org/drawingml/2006/main" noChangeAspect="1"/>
+            </wp:cNvGraphicFramePr>
+            <a:graphic xmlns:a="http://schemas.openxmlformats.org/drawingml/2006/main">
+              <a:graphicData uri="http://schemas.openxmlformats.org/drawingml/2006/picture">
+                <pic:pic xmlns:pic="http://schemas.openxmlformats.org/drawingml/2006/picture">
+                  <pic:nvPicPr>
+                    <pic:cNvPr id="1" name=""/>
+                    <pic:cNvPicPr/>
+                  </pic:nvPicPr>
+                  <pic:blipFill>
+                    <a:blip r:embed="rId56"/>
+                    <a:stretch>
+                      <a:fillRect/>
+                    </a:stretch>
+                  </pic:blipFill>
+                  <pic:spPr>
+                    <a:xfrm>
+                      <a:off x="0" y="0"/>
+                      <a:ext cx="5943600" cy="4449445"/>
+                    </a:xfrm>
+                    <a:prstGeom prst="rect">
+                      <a:avLst/>
+                    </a:prstGeom>
+                  </pic:spPr>
+                </pic:pic>
+              </a:graphicData>
+            </a:graphic>
+          </wp:inline>
+        </w:drawing>
+      </w:r>
+    </w:p>
+    <w:p>
+      <w:pPr>
+        <w:rPr>
+          <w:lang w:val="en-US"/>
+        </w:rPr>
+      </w:pPr>
+    </w:p>
+    <w:p>
+      <w:pPr>
+        <w:pStyle w:val="Heading3"/>
+        <w:rPr>
+          <w:lang w:val="en-US"/>
+        </w:rPr>
+      </w:pPr>
+      <w:bookmarkStart w:id="16" w:name="_Toc89270061"/>
+      <w:r>
+        <w:rPr>
+          <w:lang w:val="en-US"/>
+        </w:rPr>
+        <w:t>Thiết kế giao diện các chức năng lập trình</w:t>
+      </w:r>
       <w:bookmarkEnd w:id="16"/>
     </w:p>
     <w:p>
       <w:pPr>
-        <w:rPr>
-          <w:lang w:val="en-US"/>
-        </w:rPr>
-      </w:pPr>
-    </w:p>
-    <w:p>
-      <w:pPr>
-        <w:rPr>
-          <w:lang w:val="en-US"/>
-        </w:rPr>
-      </w:pPr>
-    </w:p>
-    <w:p>
-      <w:pPr>
-        <w:rPr>
-          <w:lang w:val="en-US"/>
-        </w:rPr>
-      </w:pPr>
-      <w:r>
-        <w:rPr>
-          <w:lang w:val="en-US"/>
-        </w:rPr>
-        <w:t>Cơ sở dữ liệu quan hệ</w:t>
+        <w:pStyle w:val="Heading2"/>
+        <w:rPr>
+          <w:lang w:val="en-US"/>
+        </w:rPr>
+      </w:pPr>
+      <w:bookmarkStart w:id="17" w:name="_Toc89270062"/>
+      <w:r>
+        <w:rPr>
+          <w:lang w:val="en-US"/>
+        </w:rPr>
+        <w:t>Sự tiến hóa hệ thống</w:t>
+      </w:r>
+      <w:bookmarkEnd w:id="17"/>
+    </w:p>
+    <w:p>
+      <w:pPr>
+        <w:rPr>
+          <w:lang w:val="en-US"/>
+        </w:rPr>
+      </w:pPr>
+      <w:r>
+        <w:rPr>
+          <w:lang w:val="en-US"/>
+        </w:rPr>
+        <w:t>Phát triển hệ thống các hướng phát triển</w:t>
+      </w:r>
+      <w:r>
+        <w:rPr>
+          <w:lang w:val="en-US"/>
+        </w:rPr>
+        <w:t xml:space="preserve"> theo hướng đối tượng để có thể mở rộng chương trình dễ dàng và tái sử dụng mã nguồn.</w:t>
+      </w:r>
+      <w:bookmarkStart w:id="18" w:name="_GoBack"/>
+      <w:bookmarkEnd w:id="18"/>
+    </w:p>
+    <w:p>
+      <w:pPr>
+        <w:pStyle w:val="Heading2"/>
+        <w:rPr>
+          <w:lang w:val="en-US"/>
+        </w:rPr>
+      </w:pPr>
+      <w:bookmarkStart w:id="19" w:name="_Toc89270063"/>
+      <w:r>
+        <w:rPr>
+          <w:lang w:val="en-US"/>
+        </w:rPr>
+        <w:t>Các phụ lục</w:t>
+      </w:r>
+      <w:bookmarkStart w:id="20" w:name="_Toc89270064"/>
+      <w:bookmarkEnd w:id="19"/>
+    </w:p>
+    <w:p>
+      <w:pPr>
+        <w:rPr>
+          <w:lang w:val="en-US"/>
+        </w:rPr>
+      </w:pPr>
+      <w:r>
+        <w:rPr>
+          <w:lang w:val="en-US"/>
+        </w:rPr>
+        <w:t xml:space="preserve">Giao diện chương trình của hệ thống </w:t>
       </w:r>
     </w:p>
     <w:p>
@@ -5584,73 +8429,1009 @@
           <w:lang w:val="en-US"/>
         </w:rPr>
       </w:pPr>
-      <w:bookmarkStart w:id="17" w:name="_Toc89270061"/>
-      <w:r>
-        <w:rPr>
-          <w:lang w:val="en-US"/>
-        </w:rPr>
-        <w:t>Thiết kế giao diện các chức năng lập trình</w:t>
-      </w:r>
-      <w:bookmarkEnd w:id="17"/>
-    </w:p>
-    <w:p>
-      <w:pPr>
-        <w:pStyle w:val="Heading2"/>
-        <w:rPr>
-          <w:lang w:val="en-US"/>
-        </w:rPr>
-      </w:pPr>
-      <w:bookmarkStart w:id="18" w:name="_Toc89270062"/>
-      <w:r>
-        <w:rPr>
-          <w:lang w:val="en-US"/>
-        </w:rPr>
-        <w:t>Sự tiến hóa hệ thống</w:t>
-      </w:r>
-      <w:bookmarkEnd w:id="18"/>
-    </w:p>
-    <w:p>
-      <w:pPr>
-        <w:rPr>
-          <w:lang w:val="en-US"/>
-        </w:rPr>
-      </w:pPr>
-      <w:r>
-        <w:rPr>
-          <w:lang w:val="en-US"/>
-        </w:rPr>
-        <w:t>Phát triển hệ thống các hướng phát triển</w:t>
-      </w:r>
-    </w:p>
-    <w:p>
-      <w:pPr>
-        <w:pStyle w:val="Heading2"/>
-        <w:rPr>
-          <w:lang w:val="en-US"/>
-        </w:rPr>
-      </w:pPr>
-      <w:bookmarkStart w:id="19" w:name="_Toc89270063"/>
-      <w:r>
-        <w:rPr>
-          <w:lang w:val="en-US"/>
-        </w:rPr>
-        <w:t>Các phụ lục</w:t>
-      </w:r>
-      <w:bookmarkEnd w:id="19"/>
-    </w:p>
-    <w:p>
-      <w:pPr>
-        <w:rPr>
-          <w:lang w:val="en-US"/>
-        </w:rPr>
-      </w:pPr>
-      <w:r>
-        <w:rPr>
-          <w:lang w:val="en-US"/>
-        </w:rPr>
-        <w:t>..</w:t>
-      </w:r>
-      <w:bookmarkStart w:id="20" w:name="_Toc89270064"/>
+      <w:r>
+        <w:rPr>
+          <w:lang w:val="en-US"/>
+        </w:rPr>
+        <w:t>Đăng Nhập</w:t>
+      </w:r>
+      <w:r>
+        <w:rPr>
+          <w:lang w:val="en-US"/>
+        </w:rPr>
+        <w:t xml:space="preserve"> Tài Khoản</w:t>
+      </w:r>
+    </w:p>
+    <w:p>
+      <w:pPr>
+        <w:rPr>
+          <w:lang w:val="en-US"/>
+        </w:rPr>
+      </w:pPr>
+      <w:r>
+        <w:rPr>
+          <w:lang w:val="en-US"/>
+        </w:rPr>
+        <w:drawing>
+          <wp:inline distT="0" distB="0" distL="0" distR="0" wp14:anchorId="05A25A71" wp14:editId="12D40B5D">
+            <wp:extent cx="5943600" cy="2860040"/>
+            <wp:effectExtent l="0" t="0" r="0" b="0"/>
+            <wp:docPr id="53" name="Picture 53"/>
+            <wp:cNvGraphicFramePr>
+              <a:graphicFrameLocks xmlns:a="http://schemas.openxmlformats.org/drawingml/2006/main" noChangeAspect="1"/>
+            </wp:cNvGraphicFramePr>
+            <a:graphic xmlns:a="http://schemas.openxmlformats.org/drawingml/2006/main">
+              <a:graphicData uri="http://schemas.openxmlformats.org/drawingml/2006/picture">
+                <pic:pic xmlns:pic="http://schemas.openxmlformats.org/drawingml/2006/picture">
+                  <pic:nvPicPr>
+                    <pic:cNvPr id="1" name=""/>
+                    <pic:cNvPicPr/>
+                  </pic:nvPicPr>
+                  <pic:blipFill>
+                    <a:blip r:embed="rId57"/>
+                    <a:stretch>
+                      <a:fillRect/>
+                    </a:stretch>
+                  </pic:blipFill>
+                  <pic:spPr>
+                    <a:xfrm>
+                      <a:off x="0" y="0"/>
+                      <a:ext cx="5943600" cy="2860040"/>
+                    </a:xfrm>
+                    <a:prstGeom prst="rect">
+                      <a:avLst/>
+                    </a:prstGeom>
+                  </pic:spPr>
+                </pic:pic>
+              </a:graphicData>
+            </a:graphic>
+          </wp:inline>
+        </w:drawing>
+      </w:r>
+    </w:p>
+    <w:p>
+      <w:pPr>
+        <w:pStyle w:val="Heading3"/>
+        <w:rPr>
+          <w:lang w:val="en-US"/>
+        </w:rPr>
+      </w:pPr>
+      <w:r>
+        <w:rPr>
+          <w:lang w:val="en-US"/>
+        </w:rPr>
+        <w:t>Đăng Ký Tài Khoản</w:t>
+      </w:r>
+    </w:p>
+    <w:p>
+      <w:pPr>
+        <w:rPr>
+          <w:lang w:val="en-US"/>
+        </w:rPr>
+      </w:pPr>
+      <w:r>
+        <w:rPr>
+          <w:lang w:val="en-US"/>
+        </w:rPr>
+        <w:drawing>
+          <wp:inline distT="0" distB="0" distL="0" distR="0" wp14:anchorId="31A182B4" wp14:editId="1AD07624">
+            <wp:extent cx="5943600" cy="2907030"/>
+            <wp:effectExtent l="0" t="0" r="0" b="7620"/>
+            <wp:docPr id="54" name="Picture 54"/>
+            <wp:cNvGraphicFramePr>
+              <a:graphicFrameLocks xmlns:a="http://schemas.openxmlformats.org/drawingml/2006/main" noChangeAspect="1"/>
+            </wp:cNvGraphicFramePr>
+            <a:graphic xmlns:a="http://schemas.openxmlformats.org/drawingml/2006/main">
+              <a:graphicData uri="http://schemas.openxmlformats.org/drawingml/2006/picture">
+                <pic:pic xmlns:pic="http://schemas.openxmlformats.org/drawingml/2006/picture">
+                  <pic:nvPicPr>
+                    <pic:cNvPr id="1" name=""/>
+                    <pic:cNvPicPr/>
+                  </pic:nvPicPr>
+                  <pic:blipFill>
+                    <a:blip r:embed="rId58"/>
+                    <a:stretch>
+                      <a:fillRect/>
+                    </a:stretch>
+                  </pic:blipFill>
+                  <pic:spPr>
+                    <a:xfrm>
+                      <a:off x="0" y="0"/>
+                      <a:ext cx="5943600" cy="2907030"/>
+                    </a:xfrm>
+                    <a:prstGeom prst="rect">
+                      <a:avLst/>
+                    </a:prstGeom>
+                  </pic:spPr>
+                </pic:pic>
+              </a:graphicData>
+            </a:graphic>
+          </wp:inline>
+        </w:drawing>
+      </w:r>
+    </w:p>
+    <w:p>
+      <w:pPr>
+        <w:pStyle w:val="Heading3"/>
+        <w:rPr>
+          <w:lang w:val="en-US"/>
+        </w:rPr>
+      </w:pPr>
+      <w:r>
+        <w:rPr>
+          <w:lang w:val="en-US"/>
+        </w:rPr>
+        <w:t>Đăng ký khám bệnh bằng tài khoản người dùng bệnh nhân</w:t>
+      </w:r>
+    </w:p>
+    <w:p>
+      <w:pPr>
+        <w:rPr>
+          <w:lang w:val="en-US"/>
+        </w:rPr>
+      </w:pPr>
+      <w:r>
+        <w:rPr>
+          <w:lang w:val="en-US"/>
+        </w:rPr>
+        <w:drawing>
+          <wp:inline distT="0" distB="0" distL="0" distR="0" wp14:anchorId="506040D0" wp14:editId="4169710B">
+            <wp:extent cx="5943600" cy="3070225"/>
+            <wp:effectExtent l="0" t="0" r="0" b="0"/>
+            <wp:docPr id="55" name="Picture 55"/>
+            <wp:cNvGraphicFramePr>
+              <a:graphicFrameLocks xmlns:a="http://schemas.openxmlformats.org/drawingml/2006/main" noChangeAspect="1"/>
+            </wp:cNvGraphicFramePr>
+            <a:graphic xmlns:a="http://schemas.openxmlformats.org/drawingml/2006/main">
+              <a:graphicData uri="http://schemas.openxmlformats.org/drawingml/2006/picture">
+                <pic:pic xmlns:pic="http://schemas.openxmlformats.org/drawingml/2006/picture">
+                  <pic:nvPicPr>
+                    <pic:cNvPr id="1" name=""/>
+                    <pic:cNvPicPr/>
+                  </pic:nvPicPr>
+                  <pic:blipFill>
+                    <a:blip r:embed="rId59"/>
+                    <a:stretch>
+                      <a:fillRect/>
+                    </a:stretch>
+                  </pic:blipFill>
+                  <pic:spPr>
+                    <a:xfrm>
+                      <a:off x="0" y="0"/>
+                      <a:ext cx="5943600" cy="3070225"/>
+                    </a:xfrm>
+                    <a:prstGeom prst="rect">
+                      <a:avLst/>
+                    </a:prstGeom>
+                  </pic:spPr>
+                </pic:pic>
+              </a:graphicData>
+            </a:graphic>
+          </wp:inline>
+        </w:drawing>
+      </w:r>
+    </w:p>
+    <w:p>
+      <w:pPr>
+        <w:pStyle w:val="Heading3"/>
+        <w:rPr>
+          <w:lang w:val="en-US"/>
+        </w:rPr>
+      </w:pPr>
+      <w:r>
+        <w:rPr>
+          <w:lang w:val="en-US"/>
+        </w:rPr>
+        <w:t>Đăng ký khám bằng tài khoản y tá cho bệnh nhân đăng ký tại quầy</w:t>
+      </w:r>
+    </w:p>
+    <w:p>
+      <w:pPr>
+        <w:rPr>
+          <w:lang w:val="en-US"/>
+        </w:rPr>
+      </w:pPr>
+      <w:r>
+        <w:rPr>
+          <w:lang w:val="en-US"/>
+        </w:rPr>
+        <w:drawing>
+          <wp:inline distT="0" distB="0" distL="0" distR="0" wp14:anchorId="212610AB" wp14:editId="6796E710">
+            <wp:extent cx="5943600" cy="2285365"/>
+            <wp:effectExtent l="0" t="0" r="0" b="635"/>
+            <wp:docPr id="56" name="Picture 56"/>
+            <wp:cNvGraphicFramePr>
+              <a:graphicFrameLocks xmlns:a="http://schemas.openxmlformats.org/drawingml/2006/main" noChangeAspect="1"/>
+            </wp:cNvGraphicFramePr>
+            <a:graphic xmlns:a="http://schemas.openxmlformats.org/drawingml/2006/main">
+              <a:graphicData uri="http://schemas.openxmlformats.org/drawingml/2006/picture">
+                <pic:pic xmlns:pic="http://schemas.openxmlformats.org/drawingml/2006/picture">
+                  <pic:nvPicPr>
+                    <pic:cNvPr id="1" name=""/>
+                    <pic:cNvPicPr/>
+                  </pic:nvPicPr>
+                  <pic:blipFill>
+                    <a:blip r:embed="rId60"/>
+                    <a:stretch>
+                      <a:fillRect/>
+                    </a:stretch>
+                  </pic:blipFill>
+                  <pic:spPr>
+                    <a:xfrm>
+                      <a:off x="0" y="0"/>
+                      <a:ext cx="5943600" cy="2285365"/>
+                    </a:xfrm>
+                    <a:prstGeom prst="rect">
+                      <a:avLst/>
+                    </a:prstGeom>
+                  </pic:spPr>
+                </pic:pic>
+              </a:graphicData>
+            </a:graphic>
+          </wp:inline>
+        </w:drawing>
+      </w:r>
+    </w:p>
+    <w:p>
+      <w:pPr>
+        <w:pStyle w:val="Heading3"/>
+        <w:rPr>
+          <w:lang w:val="en-US"/>
+        </w:rPr>
+      </w:pPr>
+      <w:r>
+        <w:rPr>
+          <w:lang w:val="en-US"/>
+        </w:rPr>
+        <w:t>Trang Y tá xem danh sách khám bệnh của ngày hôm nay và chọn hoàn tất danh sách khám</w:t>
+      </w:r>
+    </w:p>
+    <w:p>
+      <w:pPr>
+        <w:rPr>
+          <w:lang w:val="en-US"/>
+        </w:rPr>
+      </w:pPr>
+      <w:r>
+        <w:rPr>
+          <w:lang w:val="en-US"/>
+        </w:rPr>
+        <w:drawing>
+          <wp:inline distT="0" distB="0" distL="0" distR="0" wp14:anchorId="04BD62F0" wp14:editId="4DFCC200">
+            <wp:extent cx="5943600" cy="2227580"/>
+            <wp:effectExtent l="0" t="0" r="0" b="1270"/>
+            <wp:docPr id="58" name="Picture 58"/>
+            <wp:cNvGraphicFramePr>
+              <a:graphicFrameLocks xmlns:a="http://schemas.openxmlformats.org/drawingml/2006/main" noChangeAspect="1"/>
+            </wp:cNvGraphicFramePr>
+            <a:graphic xmlns:a="http://schemas.openxmlformats.org/drawingml/2006/main">
+              <a:graphicData uri="http://schemas.openxmlformats.org/drawingml/2006/picture">
+                <pic:pic xmlns:pic="http://schemas.openxmlformats.org/drawingml/2006/picture">
+                  <pic:nvPicPr>
+                    <pic:cNvPr id="1" name=""/>
+                    <pic:cNvPicPr/>
+                  </pic:nvPicPr>
+                  <pic:blipFill>
+                    <a:blip r:embed="rId61"/>
+                    <a:stretch>
+                      <a:fillRect/>
+                    </a:stretch>
+                  </pic:blipFill>
+                  <pic:spPr>
+                    <a:xfrm>
+                      <a:off x="0" y="0"/>
+                      <a:ext cx="5943600" cy="2227580"/>
+                    </a:xfrm>
+                    <a:prstGeom prst="rect">
+                      <a:avLst/>
+                    </a:prstGeom>
+                  </pic:spPr>
+                </pic:pic>
+              </a:graphicData>
+            </a:graphic>
+          </wp:inline>
+        </w:drawing>
+      </w:r>
+    </w:p>
+    <w:p>
+      <w:pPr>
+        <w:rPr>
+          <w:lang w:val="en-US"/>
+        </w:rPr>
+      </w:pPr>
+    </w:p>
+    <w:p>
+      <w:pPr>
+        <w:rPr>
+          <w:lang w:val="en-US"/>
+        </w:rPr>
+      </w:pPr>
+      <w:r>
+        <w:rPr>
+          <w:lang w:val="en-US"/>
+        </w:rPr>
+        <w:t>Sau khi Y tá hoàn tất danh sách khám sẽ có thông báo SMS gửi đến người dùng bệnh nhân</w:t>
+      </w:r>
+    </w:p>
+    <w:p>
+      <w:pPr>
+        <w:rPr>
+          <w:lang w:val="en-US"/>
+        </w:rPr>
+      </w:pPr>
+      <w:r>
+        <w:rPr>
+          <w:lang w:val="en-US"/>
+        </w:rPr>
+        <w:drawing>
+          <wp:inline distT="0" distB="0" distL="0" distR="0" wp14:anchorId="0DB32BDF" wp14:editId="24CD69D5">
+            <wp:extent cx="1480457" cy="2863032"/>
+            <wp:effectExtent l="0" t="0" r="5715" b="0"/>
+            <wp:docPr id="57" name="Picture 57"/>
+            <wp:cNvGraphicFramePr>
+              <a:graphicFrameLocks xmlns:a="http://schemas.openxmlformats.org/drawingml/2006/main" noChangeAspect="1"/>
+            </wp:cNvGraphicFramePr>
+            <a:graphic xmlns:a="http://schemas.openxmlformats.org/drawingml/2006/main">
+              <a:graphicData uri="http://schemas.openxmlformats.org/drawingml/2006/picture">
+                <pic:pic xmlns:pic="http://schemas.openxmlformats.org/drawingml/2006/picture">
+                  <pic:nvPicPr>
+                    <pic:cNvPr id="1" name=""/>
+                    <pic:cNvPicPr/>
+                  </pic:nvPicPr>
+                  <pic:blipFill>
+                    <a:blip r:embed="rId62"/>
+                    <a:stretch>
+                      <a:fillRect/>
+                    </a:stretch>
+                  </pic:blipFill>
+                  <pic:spPr>
+                    <a:xfrm>
+                      <a:off x="0" y="0"/>
+                      <a:ext cx="1488141" cy="2877893"/>
+                    </a:xfrm>
+                    <a:prstGeom prst="rect">
+                      <a:avLst/>
+                    </a:prstGeom>
+                  </pic:spPr>
+                </pic:pic>
+              </a:graphicData>
+            </a:graphic>
+          </wp:inline>
+        </w:drawing>
+      </w:r>
+    </w:p>
+    <w:p>
+      <w:pPr>
+        <w:pStyle w:val="Heading3"/>
+        <w:rPr>
+          <w:lang w:val="en-US"/>
+        </w:rPr>
+      </w:pPr>
+      <w:r>
+        <w:rPr>
+          <w:lang w:val="en-US"/>
+        </w:rPr>
+        <w:t>Bác Sĩ Lập Phiếu Khám Cho Bệnh Nhân</w:t>
+      </w:r>
+    </w:p>
+    <w:p>
+      <w:pPr>
+        <w:rPr>
+          <w:lang w:val="en-US"/>
+        </w:rPr>
+      </w:pPr>
+      <w:r>
+        <w:rPr>
+          <w:lang w:val="en-US"/>
+        </w:rPr>
+        <w:t xml:space="preserve">Bác Sĩ Xem Danh Sách Đăng ký khám của ngày hôm nay </w:t>
+      </w:r>
+    </w:p>
+    <w:p>
+      <w:pPr>
+        <w:rPr>
+          <w:lang w:val="en-US"/>
+        </w:rPr>
+      </w:pPr>
+      <w:r>
+        <w:rPr>
+          <w:lang w:val="en-US"/>
+        </w:rPr>
+        <w:drawing>
+          <wp:inline distT="0" distB="0" distL="0" distR="0" wp14:anchorId="031A7CA9" wp14:editId="7FE3CB20">
+            <wp:extent cx="5943600" cy="3105150"/>
+            <wp:effectExtent l="0" t="0" r="0" b="0"/>
+            <wp:docPr id="59" name="Picture 59"/>
+            <wp:cNvGraphicFramePr>
+              <a:graphicFrameLocks xmlns:a="http://schemas.openxmlformats.org/drawingml/2006/main" noChangeAspect="1"/>
+            </wp:cNvGraphicFramePr>
+            <a:graphic xmlns:a="http://schemas.openxmlformats.org/drawingml/2006/main">
+              <a:graphicData uri="http://schemas.openxmlformats.org/drawingml/2006/picture">
+                <pic:pic xmlns:pic="http://schemas.openxmlformats.org/drawingml/2006/picture">
+                  <pic:nvPicPr>
+                    <pic:cNvPr id="1" name=""/>
+                    <pic:cNvPicPr/>
+                  </pic:nvPicPr>
+                  <pic:blipFill>
+                    <a:blip r:embed="rId63"/>
+                    <a:stretch>
+                      <a:fillRect/>
+                    </a:stretch>
+                  </pic:blipFill>
+                  <pic:spPr>
+                    <a:xfrm>
+                      <a:off x="0" y="0"/>
+                      <a:ext cx="5943600" cy="3105150"/>
+                    </a:xfrm>
+                    <a:prstGeom prst="rect">
+                      <a:avLst/>
+                    </a:prstGeom>
+                  </pic:spPr>
+                </pic:pic>
+              </a:graphicData>
+            </a:graphic>
+          </wp:inline>
+        </w:drawing>
+      </w:r>
+    </w:p>
+    <w:p>
+      <w:pPr>
+        <w:rPr>
+          <w:lang w:val="en-US"/>
+        </w:rPr>
+      </w:pPr>
+      <w:r>
+        <w:rPr>
+          <w:lang w:val="en-US"/>
+        </w:rPr>
+        <w:t xml:space="preserve">Bác Sĩ Lập Phiếu Khám Cho Bệnh Nhân </w:t>
+      </w:r>
+    </w:p>
+    <w:p>
+      <w:pPr>
+        <w:rPr>
+          <w:lang w:val="en-US"/>
+        </w:rPr>
+      </w:pPr>
+      <w:r>
+        <w:rPr>
+          <w:lang w:val="en-US"/>
+        </w:rPr>
+        <w:drawing>
+          <wp:inline distT="0" distB="0" distL="0" distR="0" wp14:anchorId="5A1DE489" wp14:editId="17EBC250">
+            <wp:extent cx="5943600" cy="2305050"/>
+            <wp:effectExtent l="0" t="0" r="0" b="0"/>
+            <wp:docPr id="60" name="Picture 60"/>
+            <wp:cNvGraphicFramePr>
+              <a:graphicFrameLocks xmlns:a="http://schemas.openxmlformats.org/drawingml/2006/main" noChangeAspect="1"/>
+            </wp:cNvGraphicFramePr>
+            <a:graphic xmlns:a="http://schemas.openxmlformats.org/drawingml/2006/main">
+              <a:graphicData uri="http://schemas.openxmlformats.org/drawingml/2006/picture">
+                <pic:pic xmlns:pic="http://schemas.openxmlformats.org/drawingml/2006/picture">
+                  <pic:nvPicPr>
+                    <pic:cNvPr id="1" name=""/>
+                    <pic:cNvPicPr/>
+                  </pic:nvPicPr>
+                  <pic:blipFill>
+                    <a:blip r:embed="rId64"/>
+                    <a:stretch>
+                      <a:fillRect/>
+                    </a:stretch>
+                  </pic:blipFill>
+                  <pic:spPr>
+                    <a:xfrm>
+                      <a:off x="0" y="0"/>
+                      <a:ext cx="5943600" cy="2305050"/>
+                    </a:xfrm>
+                    <a:prstGeom prst="rect">
+                      <a:avLst/>
+                    </a:prstGeom>
+                  </pic:spPr>
+                </pic:pic>
+              </a:graphicData>
+            </a:graphic>
+          </wp:inline>
+        </w:drawing>
+      </w:r>
+    </w:p>
+    <w:p>
+      <w:pPr>
+        <w:pStyle w:val="Heading3"/>
+        <w:rPr>
+          <w:lang w:val="en-US"/>
+        </w:rPr>
+      </w:pPr>
+      <w:r>
+        <w:rPr>
+          <w:lang w:val="en-US"/>
+        </w:rPr>
+        <w:t xml:space="preserve">Bác Sĩ Kê Đơn Thuốc Cho Bệnh Nhân </w:t>
+      </w:r>
+    </w:p>
+    <w:p>
+      <w:pPr>
+        <w:rPr>
+          <w:lang w:val="en-US"/>
+        </w:rPr>
+      </w:pPr>
+      <w:r>
+        <w:rPr>
+          <w:lang w:val="en-US"/>
+        </w:rPr>
+        <w:drawing>
+          <wp:inline distT="0" distB="0" distL="0" distR="0" wp14:anchorId="576659F5" wp14:editId="3A4F67FE">
+            <wp:extent cx="5943600" cy="4604385"/>
+            <wp:effectExtent l="0" t="0" r="0" b="5715"/>
+            <wp:docPr id="61" name="Picture 61"/>
+            <wp:cNvGraphicFramePr>
+              <a:graphicFrameLocks xmlns:a="http://schemas.openxmlformats.org/drawingml/2006/main" noChangeAspect="1"/>
+            </wp:cNvGraphicFramePr>
+            <a:graphic xmlns:a="http://schemas.openxmlformats.org/drawingml/2006/main">
+              <a:graphicData uri="http://schemas.openxmlformats.org/drawingml/2006/picture">
+                <pic:pic xmlns:pic="http://schemas.openxmlformats.org/drawingml/2006/picture">
+                  <pic:nvPicPr>
+                    <pic:cNvPr id="1" name=""/>
+                    <pic:cNvPicPr/>
+                  </pic:nvPicPr>
+                  <pic:blipFill>
+                    <a:blip r:embed="rId65"/>
+                    <a:stretch>
+                      <a:fillRect/>
+                    </a:stretch>
+                  </pic:blipFill>
+                  <pic:spPr>
+                    <a:xfrm>
+                      <a:off x="0" y="0"/>
+                      <a:ext cx="5943600" cy="4604385"/>
+                    </a:xfrm>
+                    <a:prstGeom prst="rect">
+                      <a:avLst/>
+                    </a:prstGeom>
+                  </pic:spPr>
+                </pic:pic>
+              </a:graphicData>
+            </a:graphic>
+          </wp:inline>
+        </w:drawing>
+      </w:r>
+    </w:p>
+    <w:p>
+      <w:pPr>
+        <w:pStyle w:val="Heading3"/>
+      </w:pPr>
+      <w:r>
+        <w:t xml:space="preserve">Khi chọn Lập Phiếu Khám Sẽ Chuyển Qua Trang Thanh Toán </w:t>
+      </w:r>
+    </w:p>
+    <w:p>
+      <w:pPr>
+        <w:rPr>
+          <w:lang w:val="en-US"/>
+        </w:rPr>
+      </w:pPr>
+      <w:r>
+        <w:rPr>
+          <w:lang w:val="en-US"/>
+        </w:rPr>
+        <w:drawing>
+          <wp:inline distT="0" distB="0" distL="0" distR="0" wp14:anchorId="1516084E" wp14:editId="6F3BE5A1">
+            <wp:extent cx="5943600" cy="2182495"/>
+            <wp:effectExtent l="0" t="0" r="0" b="8255"/>
+            <wp:docPr id="62" name="Picture 62"/>
+            <wp:cNvGraphicFramePr>
+              <a:graphicFrameLocks xmlns:a="http://schemas.openxmlformats.org/drawingml/2006/main" noChangeAspect="1"/>
+            </wp:cNvGraphicFramePr>
+            <a:graphic xmlns:a="http://schemas.openxmlformats.org/drawingml/2006/main">
+              <a:graphicData uri="http://schemas.openxmlformats.org/drawingml/2006/picture">
+                <pic:pic xmlns:pic="http://schemas.openxmlformats.org/drawingml/2006/picture">
+                  <pic:nvPicPr>
+                    <pic:cNvPr id="1" name=""/>
+                    <pic:cNvPicPr/>
+                  </pic:nvPicPr>
+                  <pic:blipFill>
+                    <a:blip r:embed="rId66"/>
+                    <a:stretch>
+                      <a:fillRect/>
+                    </a:stretch>
+                  </pic:blipFill>
+                  <pic:spPr>
+                    <a:xfrm>
+                      <a:off x="0" y="0"/>
+                      <a:ext cx="5943600" cy="2182495"/>
+                    </a:xfrm>
+                    <a:prstGeom prst="rect">
+                      <a:avLst/>
+                    </a:prstGeom>
+                  </pic:spPr>
+                </pic:pic>
+              </a:graphicData>
+            </a:graphic>
+          </wp:inline>
+        </w:drawing>
+      </w:r>
+    </w:p>
+    <w:p>
+      <w:pPr>
+        <w:rPr>
+          <w:lang w:val="en-US"/>
+        </w:rPr>
+      </w:pPr>
+      <w:r>
+        <w:rPr>
+          <w:lang w:val="en-US"/>
+        </w:rPr>
+        <w:t>Chọn Xác nhận thanh toán hóa đơn sẽ hoàn tất khám cho bệnh nhân và quay về trang xem danh sách khám bệnh để tiếp tục khám cho bệnh nhân trong ngày.</w:t>
+      </w:r>
+    </w:p>
+    <w:p>
+      <w:pPr>
+        <w:rPr>
+          <w:lang w:val="en-US"/>
+        </w:rPr>
+      </w:pPr>
+      <w:r>
+        <w:rPr>
+          <w:lang w:val="en-US"/>
+        </w:rPr>
+        <w:drawing>
+          <wp:inline distT="0" distB="0" distL="0" distR="0" wp14:anchorId="584D0213" wp14:editId="71E31F10">
+            <wp:extent cx="5075360" cy="4823878"/>
+            <wp:effectExtent l="0" t="0" r="0" b="0"/>
+            <wp:docPr id="63" name="Picture 63"/>
+            <wp:cNvGraphicFramePr>
+              <a:graphicFrameLocks xmlns:a="http://schemas.openxmlformats.org/drawingml/2006/main" noChangeAspect="1"/>
+            </wp:cNvGraphicFramePr>
+            <a:graphic xmlns:a="http://schemas.openxmlformats.org/drawingml/2006/main">
+              <a:graphicData uri="http://schemas.openxmlformats.org/drawingml/2006/picture">
+                <pic:pic xmlns:pic="http://schemas.openxmlformats.org/drawingml/2006/picture">
+                  <pic:nvPicPr>
+                    <pic:cNvPr id="1" name=""/>
+                    <pic:cNvPicPr/>
+                  </pic:nvPicPr>
+                  <pic:blipFill>
+                    <a:blip r:embed="rId67"/>
+                    <a:stretch>
+                      <a:fillRect/>
+                    </a:stretch>
+                  </pic:blipFill>
+                  <pic:spPr>
+                    <a:xfrm>
+                      <a:off x="0" y="0"/>
+                      <a:ext cx="5075360" cy="4823878"/>
+                    </a:xfrm>
+                    <a:prstGeom prst="rect">
+                      <a:avLst/>
+                    </a:prstGeom>
+                  </pic:spPr>
+                </pic:pic>
+              </a:graphicData>
+            </a:graphic>
+          </wp:inline>
+        </w:drawing>
+      </w:r>
+    </w:p>
+    <w:p>
+      <w:pPr>
+        <w:pStyle w:val="Heading3"/>
+      </w:pPr>
+      <w:r>
+        <w:t>Thống kê báo cáo của quản trị viên</w:t>
+      </w:r>
+    </w:p>
+    <w:p>
+      <w:pPr>
+        <w:rPr>
+          <w:lang w:val="en-US"/>
+        </w:rPr>
+      </w:pPr>
+      <w:r>
+        <w:rPr>
+          <w:lang w:val="en-US"/>
+        </w:rPr>
+        <w:t>Thống kê doanh thu theo tháng, thống kê tuần suất sử dụng thuốc theo tháng</w:t>
+      </w:r>
+    </w:p>
+    <w:p>
+      <w:pPr>
+        <w:rPr>
+          <w:lang w:val="en-US"/>
+        </w:rPr>
+      </w:pPr>
+      <w:r>
+        <w:rPr>
+          <w:lang w:val="en-US"/>
+        </w:rPr>
+        <w:drawing>
+          <wp:inline distT="0" distB="0" distL="0" distR="0" wp14:anchorId="7C5D5C9A" wp14:editId="3695A443">
+            <wp:extent cx="5943600" cy="3638550"/>
+            <wp:effectExtent l="0" t="0" r="0" b="0"/>
+            <wp:docPr id="64" name="Picture 64"/>
+            <wp:cNvGraphicFramePr>
+              <a:graphicFrameLocks xmlns:a="http://schemas.openxmlformats.org/drawingml/2006/main" noChangeAspect="1"/>
+            </wp:cNvGraphicFramePr>
+            <a:graphic xmlns:a="http://schemas.openxmlformats.org/drawingml/2006/main">
+              <a:graphicData uri="http://schemas.openxmlformats.org/drawingml/2006/picture">
+                <pic:pic xmlns:pic="http://schemas.openxmlformats.org/drawingml/2006/picture">
+                  <pic:nvPicPr>
+                    <pic:cNvPr id="1" name=""/>
+                    <pic:cNvPicPr/>
+                  </pic:nvPicPr>
+                  <pic:blipFill>
+                    <a:blip r:embed="rId68"/>
+                    <a:stretch>
+                      <a:fillRect/>
+                    </a:stretch>
+                  </pic:blipFill>
+                  <pic:spPr>
+                    <a:xfrm>
+                      <a:off x="0" y="0"/>
+                      <a:ext cx="5943600" cy="3638550"/>
+                    </a:xfrm>
+                    <a:prstGeom prst="rect">
+                      <a:avLst/>
+                    </a:prstGeom>
+                  </pic:spPr>
+                </pic:pic>
+              </a:graphicData>
+            </a:graphic>
+          </wp:inline>
+        </w:drawing>
+      </w:r>
+    </w:p>
+    <w:p>
+      <w:pPr>
+        <w:rPr>
+          <w:lang w:val="en-US"/>
+        </w:rPr>
+      </w:pPr>
+    </w:p>
+    <w:p>
+      <w:pPr>
+        <w:pStyle w:val="Heading3"/>
+        <w:rPr>
+          <w:lang w:val="en-US"/>
+        </w:rPr>
+      </w:pPr>
+      <w:r>
+        <w:rPr>
+          <w:lang w:val="en-US"/>
+        </w:rPr>
+        <w:t>Thay đổi quy định của quản trị viên</w:t>
+      </w:r>
+    </w:p>
+    <w:p>
+      <w:pPr>
+        <w:rPr>
+          <w:lang w:val="en-US"/>
+        </w:rPr>
+      </w:pPr>
+      <w:r>
+        <w:rPr>
+          <w:lang w:val="en-US"/>
+        </w:rPr>
+        <w:t>Có thể thay đổi số bệnh nhân khám trong ngày, số tiền khám.</w:t>
+      </w:r>
+    </w:p>
+    <w:p>
+      <w:pPr>
+        <w:rPr>
+          <w:lang w:val="en-US"/>
+        </w:rPr>
+      </w:pPr>
+      <w:r>
+        <w:rPr>
+          <w:lang w:val="en-US"/>
+        </w:rPr>
+        <w:drawing>
+          <wp:inline distT="0" distB="0" distL="0" distR="0" wp14:anchorId="2DE6A03D" wp14:editId="72992763">
+            <wp:extent cx="5943600" cy="1649730"/>
+            <wp:effectExtent l="0" t="0" r="0" b="7620"/>
+            <wp:docPr id="67" name="Picture 67"/>
+            <wp:cNvGraphicFramePr>
+              <a:graphicFrameLocks xmlns:a="http://schemas.openxmlformats.org/drawingml/2006/main" noChangeAspect="1"/>
+            </wp:cNvGraphicFramePr>
+            <a:graphic xmlns:a="http://schemas.openxmlformats.org/drawingml/2006/main">
+              <a:graphicData uri="http://schemas.openxmlformats.org/drawingml/2006/picture">
+                <pic:pic xmlns:pic="http://schemas.openxmlformats.org/drawingml/2006/picture">
+                  <pic:nvPicPr>
+                    <pic:cNvPr id="1" name=""/>
+                    <pic:cNvPicPr/>
+                  </pic:nvPicPr>
+                  <pic:blipFill>
+                    <a:blip r:embed="rId69"/>
+                    <a:stretch>
+                      <a:fillRect/>
+                    </a:stretch>
+                  </pic:blipFill>
+                  <pic:spPr>
+                    <a:xfrm>
+                      <a:off x="0" y="0"/>
+                      <a:ext cx="5943600" cy="1649730"/>
+                    </a:xfrm>
+                    <a:prstGeom prst="rect">
+                      <a:avLst/>
+                    </a:prstGeom>
+                  </pic:spPr>
+                </pic:pic>
+              </a:graphicData>
+            </a:graphic>
+          </wp:inline>
+        </w:drawing>
+      </w:r>
+    </w:p>
+    <w:p>
+      <w:pPr>
+        <w:rPr>
+          <w:lang w:val="en-US"/>
+        </w:rPr>
+      </w:pPr>
+      <w:r>
+        <w:rPr>
+          <w:lang w:val="en-US"/>
+        </w:rPr>
+        <w:drawing>
+          <wp:inline distT="0" distB="0" distL="0" distR="0" wp14:anchorId="3A646A4B" wp14:editId="14AFFA7B">
+            <wp:extent cx="5943600" cy="1304925"/>
+            <wp:effectExtent l="0" t="0" r="0" b="9525"/>
+            <wp:docPr id="68" name="Picture 68"/>
+            <wp:cNvGraphicFramePr>
+              <a:graphicFrameLocks xmlns:a="http://schemas.openxmlformats.org/drawingml/2006/main" noChangeAspect="1"/>
+            </wp:cNvGraphicFramePr>
+            <a:graphic xmlns:a="http://schemas.openxmlformats.org/drawingml/2006/main">
+              <a:graphicData uri="http://schemas.openxmlformats.org/drawingml/2006/picture">
+                <pic:pic xmlns:pic="http://schemas.openxmlformats.org/drawingml/2006/picture">
+                  <pic:nvPicPr>
+                    <pic:cNvPr id="1" name=""/>
+                    <pic:cNvPicPr/>
+                  </pic:nvPicPr>
+                  <pic:blipFill>
+                    <a:blip r:embed="rId70"/>
+                    <a:stretch>
+                      <a:fillRect/>
+                    </a:stretch>
+                  </pic:blipFill>
+                  <pic:spPr>
+                    <a:xfrm>
+                      <a:off x="0" y="0"/>
+                      <a:ext cx="5943600" cy="1304925"/>
+                    </a:xfrm>
+                    <a:prstGeom prst="rect">
+                      <a:avLst/>
+                    </a:prstGeom>
+                  </pic:spPr>
+                </pic:pic>
+              </a:graphicData>
+            </a:graphic>
+          </wp:inline>
+        </w:drawing>
+      </w:r>
+    </w:p>
+    <w:p>
+      <w:pPr>
+        <w:rPr>
+          <w:lang w:val="en-US"/>
+        </w:rPr>
+      </w:pPr>
+      <w:r>
+        <w:rPr>
+          <w:lang w:val="en-US"/>
+        </w:rPr>
+        <w:t>Thêm xóa sửa tìm kiếm thuốc</w:t>
+      </w:r>
+      <w:r>
+        <w:rPr>
+          <w:lang w:val="en-US"/>
+        </w:rPr>
+        <w:t xml:space="preserve">, đơn vị thuốc </w:t>
+      </w:r>
+    </w:p>
+    <w:p>
+      <w:pPr>
+        <w:rPr>
+          <w:lang w:val="en-US"/>
+        </w:rPr>
+      </w:pPr>
+      <w:r>
+        <w:rPr>
+          <w:lang w:val="en-US"/>
+        </w:rPr>
+        <w:drawing>
+          <wp:inline distT="0" distB="0" distL="0" distR="0" wp14:anchorId="6981C780" wp14:editId="77ED8D2B">
+            <wp:extent cx="5943600" cy="4172585"/>
+            <wp:effectExtent l="0" t="0" r="0" b="0"/>
+            <wp:docPr id="65" name="Picture 65"/>
+            <wp:cNvGraphicFramePr>
+              <a:graphicFrameLocks xmlns:a="http://schemas.openxmlformats.org/drawingml/2006/main" noChangeAspect="1"/>
+            </wp:cNvGraphicFramePr>
+            <a:graphic xmlns:a="http://schemas.openxmlformats.org/drawingml/2006/main">
+              <a:graphicData uri="http://schemas.openxmlformats.org/drawingml/2006/picture">
+                <pic:pic xmlns:pic="http://schemas.openxmlformats.org/drawingml/2006/picture">
+                  <pic:nvPicPr>
+                    <pic:cNvPr id="1" name=""/>
+                    <pic:cNvPicPr/>
+                  </pic:nvPicPr>
+                  <pic:blipFill>
+                    <a:blip r:embed="rId71"/>
+                    <a:stretch>
+                      <a:fillRect/>
+                    </a:stretch>
+                  </pic:blipFill>
+                  <pic:spPr>
+                    <a:xfrm>
+                      <a:off x="0" y="0"/>
+                      <a:ext cx="5943600" cy="4172585"/>
+                    </a:xfrm>
+                    <a:prstGeom prst="rect">
+                      <a:avLst/>
+                    </a:prstGeom>
+                  </pic:spPr>
+                </pic:pic>
+              </a:graphicData>
+            </a:graphic>
+          </wp:inline>
+        </w:drawing>
+      </w:r>
+    </w:p>
+    <w:p>
+      <w:pPr>
+        <w:rPr>
+          <w:lang w:val="en-US"/>
+        </w:rPr>
+      </w:pPr>
+      <w:r>
+        <w:rPr>
+          <w:lang w:val="en-US"/>
+        </w:rPr>
+        <w:drawing>
+          <wp:inline distT="0" distB="0" distL="0" distR="0" wp14:anchorId="101592C6" wp14:editId="69A1689A">
+            <wp:extent cx="5943600" cy="1672590"/>
+            <wp:effectExtent l="0" t="0" r="0" b="3810"/>
+            <wp:docPr id="66" name="Picture 66"/>
+            <wp:cNvGraphicFramePr>
+              <a:graphicFrameLocks xmlns:a="http://schemas.openxmlformats.org/drawingml/2006/main" noChangeAspect="1"/>
+            </wp:cNvGraphicFramePr>
+            <a:graphic xmlns:a="http://schemas.openxmlformats.org/drawingml/2006/main">
+              <a:graphicData uri="http://schemas.openxmlformats.org/drawingml/2006/picture">
+                <pic:pic xmlns:pic="http://schemas.openxmlformats.org/drawingml/2006/picture">
+                  <pic:nvPicPr>
+                    <pic:cNvPr id="1" name=""/>
+                    <pic:cNvPicPr/>
+                  </pic:nvPicPr>
+                  <pic:blipFill>
+                    <a:blip r:embed="rId72"/>
+                    <a:stretch>
+                      <a:fillRect/>
+                    </a:stretch>
+                  </pic:blipFill>
+                  <pic:spPr>
+                    <a:xfrm>
+                      <a:off x="0" y="0"/>
+                      <a:ext cx="5943600" cy="1672590"/>
+                    </a:xfrm>
+                    <a:prstGeom prst="rect">
+                      <a:avLst/>
+                    </a:prstGeom>
+                  </pic:spPr>
+                </pic:pic>
+              </a:graphicData>
+            </a:graphic>
+          </wp:inline>
+        </w:drawing>
+      </w:r>
+    </w:p>
+    <w:p>
+      <w:pPr>
+        <w:rPr>
+          <w:lang w:val="en-US"/>
+        </w:rPr>
+      </w:pPr>
+    </w:p>
+    <w:p>
+      <w:pPr>
+        <w:rPr>
+          <w:lang w:val="en-US"/>
+        </w:rPr>
+      </w:pPr>
     </w:p>
     <w:p>
       <w:pPr>
@@ -7442,6 +11223,32 @@
       <w:ind w:left="520"/>
     </w:pPr>
   </w:style>
+  <w:style w:type="table" w:styleId="TableGrid">
+    <w:name w:val="Table Grid"/>
+    <w:basedOn w:val="TableNormal"/>
+    <w:uiPriority w:val="39"/>
+    <w:rsid w:val="009B6995"/>
+    <w:pPr>
+      <w:spacing w:after="0" w:line="240" w:lineRule="auto"/>
+    </w:pPr>
+    <w:tblPr>
+      <w:tblInd w:w="0" w:type="dxa"/>
+      <w:tblBorders>
+        <w:top w:val="single" w:sz="4" w:space="0" w:color="auto"/>
+        <w:left w:val="single" w:sz="4" w:space="0" w:color="auto"/>
+        <w:bottom w:val="single" w:sz="4" w:space="0" w:color="auto"/>
+        <w:right w:val="single" w:sz="4" w:space="0" w:color="auto"/>
+        <w:insideH w:val="single" w:sz="4" w:space="0" w:color="auto"/>
+        <w:insideV w:val="single" w:sz="4" w:space="0" w:color="auto"/>
+      </w:tblBorders>
+      <w:tblCellMar>
+        <w:top w:w="0" w:type="dxa"/>
+        <w:left w:w="108" w:type="dxa"/>
+        <w:bottom w:w="0" w:type="dxa"/>
+        <w:right w:w="108" w:type="dxa"/>
+      </w:tblCellMar>
+    </w:tblPr>
+  </w:style>
 </w:styles>
 </file>
 
@@ -7711,7 +11518,7 @@
 </file>
 
 <file path=customXml/itemProps1.xml><?xml version="1.0" encoding="utf-8"?>
-<ds:datastoreItem xmlns:ds="http://schemas.openxmlformats.org/officeDocument/2006/customXml" ds:itemID="{11D0EB61-3D12-42B2-8750-55542198963B}">
+<ds:datastoreItem xmlns:ds="http://schemas.openxmlformats.org/officeDocument/2006/customXml" ds:itemID="{98BAF21A-79D2-44C4-827C-88124D5A1534}">
   <ds:schemaRefs>
     <ds:schemaRef ds:uri="http://schemas.openxmlformats.org/officeDocument/2006/bibliography"/>
   </ds:schemaRefs>

</xml_diff>